<commit_message>
add updated 11.10 analysis text updates dratft
</commit_message>
<xml_diff>
--- a/AF 11.03.2024 The study on Corporate Sustainability Entrepreneurship in Romania.docx
+++ b/AF 11.03.2024 The study on Corporate Sustainability Entrepreneurship in Romania.docx
@@ -2875,7 +2875,23 @@
           <w:rFonts w:asciiTheme="majorBidi" w:hAnsiTheme="majorBidi" w:cstheme="majorBidi"/>
           <w:lang w:val="en-US"/>
         </w:rPr>
-        <w:t>Managerial satisfaction with a company’s financial performance influences green policies adoption</w:t>
+        <w:t>Managerial satisfaction with a company’s financial performance influences</w:t>
+      </w:r>
+      <w:r>
+        <w:rPr>
+          <w:rStyle w:val="a5"/>
+          <w:rFonts w:asciiTheme="majorBidi" w:hAnsiTheme="majorBidi" w:cstheme="majorBidi"/>
+          <w:lang w:val="en-US"/>
+        </w:rPr>
+        <w:t xml:space="preserve"> proactive orientation and</w:t>
+      </w:r>
+      <w:r>
+        <w:rPr>
+          <w:rStyle w:val="a5"/>
+          <w:rFonts w:asciiTheme="majorBidi" w:hAnsiTheme="majorBidi" w:cstheme="majorBidi"/>
+          <w:lang w:val="en-US"/>
+        </w:rPr>
+        <w:t xml:space="preserve"> green policies adoption</w:t>
       </w:r>
       <w:r>
         <w:rPr>
@@ -3307,7 +3323,23 @@
           <w:rFonts w:asciiTheme="majorBidi" w:hAnsiTheme="majorBidi" w:cstheme="majorBidi"/>
           <w:lang w:val="en-US"/>
         </w:rPr>
-        <w:t>Proactive business orientation enhances green performance.</w:t>
+        <w:t>Proactive business orientation enhances</w:t>
+      </w:r>
+      <w:r>
+        <w:rPr>
+          <w:rStyle w:val="a5"/>
+          <w:rFonts w:asciiTheme="majorBidi" w:hAnsiTheme="majorBidi" w:cstheme="majorBidi"/>
+          <w:lang w:val="en-US"/>
+        </w:rPr>
+        <w:t xml:space="preserve"> innovation and</w:t>
+      </w:r>
+      <w:r>
+        <w:rPr>
+          <w:rStyle w:val="a5"/>
+          <w:rFonts w:asciiTheme="majorBidi" w:hAnsiTheme="majorBidi" w:cstheme="majorBidi"/>
+          <w:lang w:val="en-US"/>
+        </w:rPr>
+        <w:t xml:space="preserve"> green performance.</w:t>
       </w:r>
     </w:p>
     <w:p>
@@ -3924,6 +3956,7 @@
           <w:rFonts w:asciiTheme="majorBidi" w:hAnsiTheme="majorBidi" w:cstheme="majorBidi"/>
           <w:lang w:val="en-US"/>
         </w:rPr>
+        <w:lastRenderedPageBreak/>
         <w:t>H4.</w:t>
       </w:r>
       <w:r>
@@ -3939,7 +3972,23 @@
           <w:rFonts w:asciiTheme="majorBidi" w:hAnsiTheme="majorBidi" w:cstheme="majorBidi"/>
           <w:lang w:val="en-US"/>
         </w:rPr>
-        <w:t>Company age does not significantly affect commitment to ecological practices.</w:t>
+        <w:t>Company age does not significantly affect</w:t>
+      </w:r>
+      <w:r>
+        <w:rPr>
+          <w:rStyle w:val="a5"/>
+          <w:rFonts w:asciiTheme="majorBidi" w:hAnsiTheme="majorBidi" w:cstheme="majorBidi"/>
+          <w:lang w:val="en-US"/>
+        </w:rPr>
+        <w:t xml:space="preserve"> proactive and innovative orientation of firms as well as their</w:t>
+      </w:r>
+      <w:r>
+        <w:rPr>
+          <w:rStyle w:val="a5"/>
+          <w:rFonts w:asciiTheme="majorBidi" w:hAnsiTheme="majorBidi" w:cstheme="majorBidi"/>
+          <w:lang w:val="en-US"/>
+        </w:rPr>
+        <w:t xml:space="preserve"> commitment to ecological practices.</w:t>
       </w:r>
     </w:p>
     <w:p>
@@ -3959,7 +4008,6 @@
           <w:bCs/>
           <w:lang w:val="en-US"/>
         </w:rPr>
-        <w:lastRenderedPageBreak/>
         <w:t>Sectoral differences:</w:t>
       </w:r>
       <w:r>
@@ -3975,6 +4023,113 @@
         </w:rPr>
         <w:t xml:space="preserve">Infrastructure and services play an important role in economic, social, and political progress. Although it is a major greenhouse gas emitter, it lacks the expertise to implement green technologies (Stan, 2022). This hypothesis examines whether Romanian transport companies adopt sustainable practices behind other sectors. </w:t>
       </w:r>
+    </w:p>
+    <w:p>
+      <w:pPr>
+        <w:ind w:firstLine="720"/>
+        <w:jc w:val="both"/>
+        <w:rPr>
+          <w:rFonts w:ascii="Times New Roman" w:hAnsi="Times New Roman" w:cs="Times New Roman"/>
+          <w:i/>
+          <w:color w:val="000000"/>
+        </w:rPr>
+      </w:pPr>
+      <w:r>
+        <w:rPr>
+          <w:rFonts w:ascii="Times New Roman" w:hAnsi="Times New Roman" w:cs="Times New Roman"/>
+          <w:i/>
+          <w:color w:val="000000"/>
+        </w:rPr>
+        <w:t xml:space="preserve">The road transportation sector in Romania serves as a cornerstone of national economic development, supporting both domestic and international trade, fostering community connectivity, and promoting tourism. Over the past several decades, Romania has experienced significant transformations and encountered challenges within this sector, particularly in the expansion of fleet size and the age profile of vehicles. </w:t>
+      </w:r>
+    </w:p>
+    <w:p>
+      <w:pPr>
+        <w:ind w:firstLine="720"/>
+        <w:jc w:val="both"/>
+        <w:rPr>
+          <w:rFonts w:ascii="Times New Roman" w:hAnsi="Times New Roman" w:cs="Times New Roman"/>
+          <w:i/>
+          <w:color w:val="000000"/>
+        </w:rPr>
+      </w:pPr>
+      <w:r>
+        <w:rPr>
+          <w:rFonts w:ascii="Times New Roman" w:hAnsi="Times New Roman" w:cs="Times New Roman"/>
+          <w:i/>
+          <w:color w:val="000000"/>
+        </w:rPr>
+        <w:t xml:space="preserve">Romania’s road transportation infrastructure has undergone considerable development since the end of communism in 1989. In the early 1990s, the country’s vehicle fleet was relatively small and largely composed of domestically produced vehicles that were both outdated and inefficient. However, with the liberalization of the economy, the number of vehicles on Romanian roads grew substantially, leading to an expansion of the fleet across both private and commercial sectors. This growth was further bolstered by Romania’s accession to the European Union in 2007, which opened new trade routes and heightened demand for both domestic and cross-border transportation services. As a result, the Romanian vehicle fleet has expanded considerably in recent years, encompassing a wide array of private vehicles and commercial transport assets, such as trucks and vans. </w:t>
+      </w:r>
+    </w:p>
+    <w:p>
+      <w:pPr>
+        <w:ind w:firstLine="720"/>
+        <w:jc w:val="both"/>
+        <w:rPr>
+          <w:rFonts w:ascii="Times New Roman" w:hAnsi="Times New Roman" w:cs="Times New Roman"/>
+          <w:i/>
+          <w:color w:val="000000"/>
+        </w:rPr>
+      </w:pPr>
+      <w:r>
+        <w:rPr>
+          <w:rFonts w:ascii="Times New Roman" w:hAnsi="Times New Roman" w:cs="Times New Roman"/>
+          <w:i/>
+          <w:color w:val="000000"/>
+        </w:rPr>
+        <w:t>Despite this expansion, the aging profile of vehicles remains a persistent challenge in Romania’s road transportation sector. Recent data indicate that the average age of vehicles on Romanian roads is significantly higher than the EU average, with many vehicles exceeding 15 years of age. This situation raises concerns due to the environmental impact, increased maintenance costs, and heightened safety risks associated with an aging fleet.</w:t>
+      </w:r>
+    </w:p>
+    <w:p>
+      <w:pPr>
+        <w:ind w:firstLine="720"/>
+        <w:jc w:val="both"/>
+        <w:rPr>
+          <w:rFonts w:ascii="Times New Roman" w:hAnsi="Times New Roman" w:cs="Times New Roman"/>
+          <w:i/>
+          <w:color w:val="000000"/>
+        </w:rPr>
+      </w:pPr>
+      <w:r>
+        <w:rPr>
+          <w:rFonts w:ascii="Times New Roman" w:hAnsi="Times New Roman" w:cs="Times New Roman"/>
+          <w:i/>
+          <w:color w:val="000000"/>
+        </w:rPr>
+        <w:t>Romania’s commitment to aligning with EU regulations and sustainability standards is expected to drive ongoing changes within the road transportation sector. Current initiatives aimed at improving road infrastructure and enhancing traffic management systems will, over time, facilitate a shift toward a more modern and technologically advanced fleet. Additionally, as environmental consciousness grows among Romanian consumers and businesses, there is an anticipated rise in demand for low-emission and fuel-efficient vehicles. Technological advancements offer further prospects for enhancing efficiency and sustainability in Romania’s road transportation sector. Smart road technologies, including automated toll systems, advanced traffic management solutions, and real-time traffic monitoring, present opportunities to alleviate congestion and optimize road usage. Furthermore, the increasing adoption of electric vehicles is projected to accelerate Romania’s transition to cleaner transportation alternatives, although this shift will necessitate substantial investments in charging infrastructure and policies to encourage electric vehicle adoption.</w:t>
+      </w:r>
+    </w:p>
+    <w:p>
+      <w:pPr>
+        <w:ind w:firstLine="720"/>
+        <w:jc w:val="both"/>
+        <w:rPr>
+          <w:rFonts w:ascii="Times New Roman" w:hAnsi="Times New Roman" w:cs="Times New Roman"/>
+          <w:i/>
+          <w:color w:val="000000"/>
+        </w:rPr>
+      </w:pPr>
+      <w:r>
+        <w:rPr>
+          <w:rFonts w:ascii="Times New Roman" w:hAnsi="Times New Roman" w:cs="Times New Roman"/>
+          <w:i/>
+          <w:color w:val="000000"/>
+        </w:rPr>
+        <w:t>Looking forward, the modernization of Romania’s road transportation fleet will serve as a vital indicator of the nation’s dedication to establishing a safe, efficient, and environmentally sustainable mobility system.</w:t>
+      </w:r>
+    </w:p>
+    <w:p>
+      <w:pPr>
+        <w:pStyle w:val="pb-2"/>
+        <w:spacing w:after="0" w:afterAutospacing="0"/>
+        <w:contextualSpacing/>
+        <w:jc w:val="both"/>
+        <w:rPr>
+          <w:rFonts w:asciiTheme="majorBidi" w:hAnsiTheme="majorBidi" w:cstheme="majorBidi"/>
+          <w:lang w:val="en-US"/>
+        </w:rPr>
+      </w:pPr>
     </w:p>
     <w:p>
       <w:pPr>
@@ -3995,6 +4150,7 @@
           <w:rFonts w:asciiTheme="majorBidi" w:hAnsiTheme="majorBidi" w:cstheme="majorBidi"/>
           <w:lang w:val="en-US"/>
         </w:rPr>
+        <w:lastRenderedPageBreak/>
         <w:t xml:space="preserve">H5. </w:t>
       </w:r>
       <w:r>
@@ -4109,7 +4265,23 @@
           <w:rFonts w:asciiTheme="majorBidi" w:hAnsiTheme="majorBidi" w:cstheme="majorBidi"/>
           <w:lang w:val="en-US"/>
         </w:rPr>
-        <w:t>H6. Good financial performance correlates with positive subjective assessments of financial health.</w:t>
+        <w:t>H6. Good financial performance correlates with positive subjective assessments of financial health</w:t>
+      </w:r>
+      <w:r>
+        <w:rPr>
+          <w:rStyle w:val="a5"/>
+          <w:rFonts w:asciiTheme="majorBidi" w:hAnsiTheme="majorBidi" w:cstheme="majorBidi"/>
+          <w:lang w:val="en-US"/>
+        </w:rPr>
+        <w:t xml:space="preserve"> and proactive orientation</w:t>
+      </w:r>
+      <w:r>
+        <w:rPr>
+          <w:rStyle w:val="a5"/>
+          <w:rFonts w:asciiTheme="majorBidi" w:hAnsiTheme="majorBidi" w:cstheme="majorBidi"/>
+          <w:lang w:val="en-US"/>
+        </w:rPr>
+        <w:t>.</w:t>
       </w:r>
       <w:r>
         <w:rPr>
@@ -4390,15 +4562,7 @@
           <w:rFonts w:asciiTheme="majorBidi" w:hAnsiTheme="majorBidi" w:cstheme="majorBidi"/>
           <w:lang w:val="en-US"/>
         </w:rPr>
-        <w:t xml:space="preserve"> performance and sustainability efforts. By examining the </w:t>
-      </w:r>
-      <w:r>
-        <w:rPr>
-          <w:rFonts w:asciiTheme="majorBidi" w:hAnsiTheme="majorBidi" w:cstheme="majorBidi"/>
-          <w:lang w:val="en-US"/>
-        </w:rPr>
-        <w:lastRenderedPageBreak/>
-        <w:t xml:space="preserve">correlations between subjective estimations of financial health and sustainability, the study seeks to understand whether certain biases or tendencies are consistent across different aspects of corporate performance </w:t>
+        <w:t xml:space="preserve"> performance and sustainability efforts. By examining the correlations between subjective estimations of financial health and sustainability, the study seeks to understand whether certain biases or tendencies are consistent across different aspects of corporate performance </w:t>
       </w:r>
       <w:r>
         <w:rPr>
@@ -4431,6 +4595,7 @@
           <w:rFonts w:asciiTheme="majorBidi" w:hAnsiTheme="majorBidi" w:cstheme="majorBidi"/>
           <w:lang w:val="en-US"/>
         </w:rPr>
+        <w:lastRenderedPageBreak/>
         <w:t>Figure 1 shows the research model of this</w:t>
       </w:r>
       <w:r>
@@ -4504,7 +4669,7 @@
         <w:rPr>
           <w:rFonts w:asciiTheme="majorBidi" w:hAnsiTheme="majorBidi" w:cstheme="majorBidi"/>
           <w:noProof/>
-          <w:lang w:val="ru-RU" w:eastAsia="ru-RU"/>
+          <w:lang w:val="en-US" w:eastAsia="en-US"/>
           <w14:ligatures w14:val="standardContextual"/>
         </w:rPr>
         <mc:AlternateContent>
@@ -5208,10 +5373,7 @@
                       <w:txbxContent>
                         <w:p>
                           <w:r>
-                            <w:t xml:space="preserve">Financial </w:t>
-                          </w:r>
-                          <w:r>
-                            <w:t>satisfaction</w:t>
+                            <w:t>Financial satisfaction</w:t>
                           </w:r>
                         </w:p>
                       </w:txbxContent>
@@ -6347,8 +6509,6 @@
               </w:rPr>
               <w:t>H6</w:t>
             </w:r>
-            <w:bookmarkStart w:id="0" w:name="_GoBack"/>
-            <w:bookmarkEnd w:id="0"/>
             <w:r>
               <w:rPr>
                 <w:rFonts w:asciiTheme="majorBidi" w:hAnsiTheme="majorBidi" w:cstheme="majorBidi"/>
@@ -6539,6 +6699,7 @@
           <w:rFonts w:asciiTheme="majorBidi" w:hAnsiTheme="majorBidi" w:cstheme="majorBidi"/>
           <w:lang w:val="en-US"/>
         </w:rPr>
+        <w:lastRenderedPageBreak/>
         <w:t>To e</w:t>
       </w:r>
       <w:r>
@@ -6942,7 +7103,6 @@
         <w:jc w:val="both"/>
       </w:pPr>
       <w:r>
-        <w:lastRenderedPageBreak/>
         <w:t>The</w:t>
       </w:r>
       <w:r>
@@ -6961,8 +7121,9 @@
       <w:r>
         <w:rPr>
           <w:noProof/>
-          <w:lang w:val="ru-RU" w:eastAsia="ru-RU"/>
-        </w:rPr>
+          <w:lang w:val="en-US" w:eastAsia="en-US"/>
+        </w:rPr>
+        <w:lastRenderedPageBreak/>
         <w:drawing>
           <wp:anchor distT="0" distB="0" distL="114300" distR="114300" simplePos="0" relativeHeight="251657216" behindDoc="0" locked="0" layoutInCell="1" allowOverlap="1" wp14:anchorId="4F4878FD" wp14:editId="7262F655">
             <wp:simplePos x="0" y="0"/>
@@ -7249,7 +7410,6 @@
       <w:r>
         <w:rPr>
           <w:noProof/>
-          <w:lang w:val="ru-RU" w:eastAsia="ru-RU"/>
           <w14:ligatures w14:val="standardContextual"/>
         </w:rPr>
         <w:lastRenderedPageBreak/>
@@ -7646,33 +7806,15 @@
           <w:sz w:val="24"/>
           <w:szCs w:val="24"/>
         </w:rPr>
-        <w:t xml:space="preserve">- </w:t>
-      </w:r>
-      <w:proofErr w:type="gramStart"/>
-      <w:r>
-        <w:rPr>
-          <w:rFonts w:ascii="Times New Roman" w:hAnsi="Times New Roman" w:cs="Times New Roman"/>
-          <w:sz w:val="24"/>
-          <w:szCs w:val="24"/>
-        </w:rPr>
-        <w:t>o</w:t>
-      </w:r>
-      <w:r>
-        <w:rPr>
-          <w:rFonts w:ascii="Times New Roman" w:hAnsi="Times New Roman" w:cs="Times New Roman"/>
-          <w:sz w:val="24"/>
-          <w:szCs w:val="24"/>
-        </w:rPr>
-        <w:t>ne</w:t>
-      </w:r>
-      <w:proofErr w:type="gramEnd"/>
-      <w:r>
-        <w:rPr>
-          <w:rFonts w:ascii="Times New Roman" w:hAnsi="Times New Roman" w:cs="Times New Roman"/>
-          <w:sz w:val="24"/>
-          <w:szCs w:val="24"/>
-        </w:rPr>
-        <w:t>-Sample t-test (to check if the sample mean equals a specified value (in our case, 0)) for the difference of our data.</w:t>
+        <w:t>-</w:t>
+      </w:r>
+      <w:r>
+        <w:rPr>
+          <w:rFonts w:ascii="Times New Roman" w:hAnsi="Times New Roman" w:cs="Times New Roman"/>
+          <w:sz w:val="24"/>
+          <w:szCs w:val="24"/>
+        </w:rPr>
+        <w:t xml:space="preserve"> pair and individual statistics to check whether mean of X and Y arrays are equal, and if they are lower, measure the corresponding confidence intervals.</w:t>
       </w:r>
     </w:p>
     <w:p>
@@ -7846,7 +7988,43 @@
         <w:rPr>
           <w:lang w:val="en-GB"/>
         </w:rPr>
-        <w:t>o check the hypothesis F1 we apply Mann-Whitney U Test to compare the distributions of Transport and non-transport ecology parameters and to determine whether Transport samples tend to have larger values than the other.</w:t>
+        <w:t xml:space="preserve">o check the hypothesis F1 we apply Mann-Whitney U Test to compare the distributions of Transport and non-transport ecology parameters and to determine whether Transport samples tend to have </w:t>
+      </w:r>
+      <w:r>
+        <w:rPr>
+          <w:lang w:val="en-GB"/>
+        </w:rPr>
+        <w:t>lower</w:t>
+      </w:r>
+      <w:r>
+        <w:rPr>
+          <w:lang w:val="en-GB"/>
+        </w:rPr>
+        <w:t xml:space="preserve"> values</w:t>
+      </w:r>
+      <w:r>
+        <w:rPr>
+          <w:lang w:val="en-GB"/>
+        </w:rPr>
+        <w:t xml:space="preserve"> of ecological parameters</w:t>
+      </w:r>
+      <w:r>
+        <w:rPr>
+          <w:lang w:val="en-GB"/>
+        </w:rPr>
+        <w:t xml:space="preserve"> than</w:t>
+      </w:r>
+      <w:r>
+        <w:rPr>
+          <w:lang w:val="en-GB"/>
+        </w:rPr>
+        <w:t xml:space="preserve"> the corresponding values from the other sectors</w:t>
+      </w:r>
+      <w:r>
+        <w:rPr>
+          <w:lang w:val="en-GB"/>
+        </w:rPr>
+        <w:t>.</w:t>
       </w:r>
     </w:p>
     <w:p>
@@ -8151,7 +8329,7 @@
           <w:color w:val="002060"/>
           <w:lang w:val="en-GB"/>
         </w:rPr>
-        <w:t xml:space="preserve">Unfortunately, all these issues cannot be overcome completely, since we cannot remove subjectivity of these estimations completely (some managers can consider 10000 USD year profit per person as very good, while some may consider the same profit as bad). Also, the corresponding </w:t>
+        <w:t xml:space="preserve">Unfortunately, all these issues cannot be overcome completely, since we cannot remove subjectivity of these estimations completely (some managers can consider 10000 USD year profit </w:t>
       </w:r>
       <w:r>
         <w:rPr>
@@ -8159,7 +8337,7 @@
           <w:lang w:val="en-GB"/>
         </w:rPr>
         <w:lastRenderedPageBreak/>
-        <w:t>data we have in open access do not completely represent the full financial state of the firms. Additionally, the types of activity, the size of the firm, and some other factors we cannot count in our research may affect both the real performance and its subjective estimation.</w:t>
+        <w:t>per person as very good, while some may consider the same profit as bad). Also, the corresponding data we have in open access do not completely represent the full financial state of the firms. Additionally, the types of activity, the size of the firm, and some other factors we cannot count in our research may affect both the real performance and its subjective estimation.</w:t>
       </w:r>
     </w:p>
     <w:p>
@@ -8743,6 +8921,7 @@
           <w:szCs w:val="24"/>
           <w:shd w:val="clear" w:color="auto" w:fill="E9E9E9"/>
         </w:rPr>
+        <w:lastRenderedPageBreak/>
         <w:t>Analysis of the correlation between the questionnaire Financial/Ecology data</w:t>
       </w:r>
     </w:p>
@@ -8757,7 +8936,6 @@
         <w:rPr>
           <w:rFonts w:ascii="Times New Roman" w:hAnsi="Times New Roman" w:cs="Times New Roman"/>
         </w:rPr>
-        <w:lastRenderedPageBreak/>
         <w:t>Checking H1 hypothesis</w:t>
       </w:r>
     </w:p>
@@ -8979,7 +9157,6 @@
                 <w:szCs w:val="20"/>
               </w:rPr>
             </w:pPr>
-            <w:proofErr w:type="spellStart"/>
             <w:r>
               <w:rPr>
                 <w:rFonts w:ascii="Arial" w:eastAsia="Times New Roman" w:hAnsi="Arial" w:cs="Arial"/>
@@ -8987,9 +9164,8 @@
                 <w:sz w:val="20"/>
                 <w:szCs w:val="20"/>
               </w:rPr>
-              <w:t>Superirority</w:t>
-            </w:r>
-            <w:proofErr w:type="spellEnd"/>
+              <w:t>Superiority</w:t>
+            </w:r>
           </w:p>
         </w:tc>
         <w:tc>
@@ -10213,34 +10389,188 @@
         <w:rPr>
           <w:color w:val="002060"/>
         </w:rPr>
-        <w:t xml:space="preserve">For this purpose, we check perform </w:t>
-      </w:r>
-      <w:proofErr w:type="gramStart"/>
-      <w:r>
-        <w:rPr>
-          <w:color w:val="002060"/>
-        </w:rPr>
-        <w:t>one</w:t>
-      </w:r>
-      <w:proofErr w:type="gramEnd"/>
-      <w:r>
-        <w:rPr>
-          <w:color w:val="002060"/>
-        </w:rPr>
-        <w:t>-Sample t-test for the corresponding differences to check if the sample mean equals a specified value (in the case of H1 is 1):</w:t>
+        <w:t xml:space="preserve">Calculation of the corresponding differences gives us, that the average of the </w:t>
+      </w:r>
+      <w:r>
+        <w:rPr>
+          <w:color w:val="002060"/>
+        </w:rPr>
+        <w:t xml:space="preserve">finance </w:t>
+      </w:r>
+      <w:r>
+        <w:rPr>
+          <w:color w:val="002060"/>
+        </w:rPr>
+        <w:t>perception</w:t>
+      </w:r>
+      <w:r>
+        <w:rPr>
+          <w:color w:val="002060"/>
+        </w:rPr>
+        <w:t xml:space="preserve"> parameters is very close to the means of Ecology parameters (Table 2). So we can check the equality of the means by the paired t-test statistics and checking the confidence intervals for them (Table 2).</w:t>
+      </w:r>
+    </w:p>
+    <w:p>
+      <w:pPr>
+        <w:rPr>
+          <w:color w:val="002060"/>
+        </w:rPr>
+      </w:pPr>
+    </w:p>
+    <w:p>
+      <w:pPr>
+        <w:rPr>
+          <w:b/>
+          <w:color w:val="002060"/>
+        </w:rPr>
+      </w:pPr>
+      <w:r>
+        <w:rPr>
+          <w:b/>
+          <w:color w:val="002060"/>
+        </w:rPr>
+        <w:t>Therefore, we can conclude that the differences of Ecology parameters and Finance parameters are normally distributed with mean equal to one</w:t>
+      </w:r>
+      <w:r>
+        <w:rPr>
+          <w:b/>
+          <w:color w:val="002060"/>
+        </w:rPr>
+        <w:t xml:space="preserve">, i.e. financial performance is estimated </w:t>
+      </w:r>
+      <w:r>
+        <w:rPr>
+          <w:b/>
+          <w:color w:val="002060"/>
+        </w:rPr>
+        <w:t>almost the same as</w:t>
+      </w:r>
+      <w:r>
+        <w:rPr>
+          <w:b/>
+          <w:color w:val="002060"/>
+        </w:rPr>
+        <w:t xml:space="preserve"> 1—5 mark th</w:t>
+      </w:r>
+      <w:r>
+        <w:rPr>
+          <w:b/>
+          <w:color w:val="002060"/>
+        </w:rPr>
+        <w:t>a</w:t>
+      </w:r>
+      <w:r>
+        <w:rPr>
+          <w:b/>
+          <w:color w:val="002060"/>
+        </w:rPr>
+        <w:t>n</w:t>
+      </w:r>
+      <w:r>
+        <w:rPr>
+          <w:b/>
+          <w:color w:val="002060"/>
+        </w:rPr>
+        <w:t xml:space="preserve"> ecological performance,</w:t>
+      </w:r>
+      <w:r>
+        <w:rPr>
+          <w:b/>
+          <w:color w:val="002060"/>
+        </w:rPr>
+        <w:t xml:space="preserve"> </w:t>
+      </w:r>
+      <w:r>
+        <w:rPr>
+          <w:b/>
+          <w:color w:val="002060"/>
+        </w:rPr>
+        <w:t>in average</w:t>
+      </w:r>
+      <w:r>
+        <w:rPr>
+          <w:b/>
+          <w:color w:val="002060"/>
+        </w:rPr>
+        <w:t>.</w:t>
+      </w:r>
+      <w:r>
+        <w:rPr>
+          <w:b/>
+          <w:color w:val="002060"/>
+        </w:rPr>
+        <w:t xml:space="preserve"> Also, the results show good level of confidence above 0.95.</w:t>
+      </w:r>
+    </w:p>
+    <w:p>
+      <w:pPr>
+        <w:rPr>
+          <w:color w:val="002060"/>
+        </w:rPr>
+      </w:pPr>
+      <w:r>
+        <w:rPr>
+          <w:color w:val="002060"/>
+        </w:rPr>
+        <w:t xml:space="preserve">The same way </w:t>
+      </w:r>
+      <w:r>
+        <w:rPr>
+          <w:color w:val="002060"/>
+        </w:rPr>
+        <w:t xml:space="preserve">we analyze the relationships between financial perception parameters and </w:t>
+      </w:r>
+      <w:r>
+        <w:rPr>
+          <w:color w:val="002060"/>
+        </w:rPr>
+        <w:t>proactive orientation parameters, like using of latest technologies, anticipating of their potential, acquiring and implementation of the latest technologies, and estimating of the quality of their R&amp;D department.</w:t>
+      </w:r>
+    </w:p>
+    <w:p>
+      <w:pPr>
+        <w:rPr>
+          <w:color w:val="002060"/>
+        </w:rPr>
+      </w:pPr>
+      <w:r>
+        <w:rPr>
+          <w:color w:val="002060"/>
+        </w:rPr>
+        <w:t xml:space="preserve"> </w:t>
+      </w:r>
+      <w:r>
+        <w:rPr>
+          <w:color w:val="002060"/>
+        </w:rPr>
+        <w:t xml:space="preserve">The full result is represented in the Appendix, while </w:t>
+      </w:r>
+      <w:r>
+        <w:rPr>
+          <w:color w:val="002060"/>
+        </w:rPr>
+        <w:t>Pearson correlation coefficients are in the next table:</w:t>
       </w:r>
     </w:p>
     <w:tbl>
       <w:tblPr>
-        <w:tblW w:w="8365" w:type="dxa"/>
+        <w:tblW w:w="8350" w:type="dxa"/>
+        <w:tblBorders>
+          <w:top w:val="single" w:sz="4" w:space="0" w:color="auto"/>
+          <w:left w:val="single" w:sz="4" w:space="0" w:color="auto"/>
+          <w:bottom w:val="single" w:sz="4" w:space="0" w:color="auto"/>
+          <w:right w:val="single" w:sz="4" w:space="0" w:color="auto"/>
+          <w:insideH w:val="single" w:sz="4" w:space="0" w:color="auto"/>
+          <w:insideV w:val="single" w:sz="4" w:space="0" w:color="auto"/>
+        </w:tblBorders>
         <w:tblLook w:val="04A0" w:firstRow="1" w:lastRow="0" w:firstColumn="1" w:lastColumn="0" w:noHBand="0" w:noVBand="1"/>
       </w:tblPr>
       <w:tblGrid>
         <w:gridCol w:w="2335"/>
         <w:gridCol w:w="1530"/>
-        <w:gridCol w:w="1530"/>
-        <w:gridCol w:w="1350"/>
-        <w:gridCol w:w="1620"/>
+        <w:gridCol w:w="1440"/>
+        <w:gridCol w:w="1609"/>
+        <w:gridCol w:w="1605"/>
       </w:tblGrid>
       <w:tr>
         <w:trPr>
@@ -10249,12 +10579,6 @@
         <w:tc>
           <w:tcPr>
             <w:tcW w:w="2335" w:type="dxa"/>
-            <w:tcBorders>
-              <w:top w:val="single" w:sz="4" w:space="0" w:color="auto"/>
-              <w:left w:val="single" w:sz="4" w:space="0" w:color="auto"/>
-              <w:bottom w:val="single" w:sz="4" w:space="0" w:color="auto"/>
-              <w:right w:val="single" w:sz="4" w:space="0" w:color="auto"/>
-            </w:tcBorders>
             <w:shd w:val="clear" w:color="auto" w:fill="auto"/>
             <w:noWrap/>
             <w:vAlign w:val="bottom"/>
@@ -10274,6 +10598,12 @@
               <w:rPr>
                 <w:color w:val="002060"/>
               </w:rPr>
+              <w:t xml:space="preserve"> </w:t>
+            </w:r>
+            <w:r>
+              <w:rPr>
+                <w:color w:val="002060"/>
+              </w:rPr>
               <w:t>Finance parameter</w:t>
             </w:r>
           </w:p>
@@ -10281,12 +10611,6 @@
         <w:tc>
           <w:tcPr>
             <w:tcW w:w="1530" w:type="dxa"/>
-            <w:tcBorders>
-              <w:top w:val="single" w:sz="4" w:space="0" w:color="auto"/>
-              <w:left w:val="single" w:sz="4" w:space="0" w:color="auto"/>
-              <w:bottom w:val="single" w:sz="4" w:space="0" w:color="auto"/>
-              <w:right w:val="single" w:sz="4" w:space="0" w:color="auto"/>
-            </w:tcBorders>
             <w:shd w:val="clear" w:color="auto" w:fill="auto"/>
             <w:noWrap/>
             <w:vAlign w:val="bottom"/>
@@ -10304,24 +10628,15 @@
             </w:pPr>
             <w:r>
               <w:rPr>
-                <w:rFonts w:ascii="Arial" w:eastAsia="Times New Roman" w:hAnsi="Arial" w:cs="Arial"/>
-                <w:color w:val="002060"/>
-                <w:sz w:val="20"/>
-                <w:szCs w:val="20"/>
-              </w:rPr>
-              <w:t>Investment</w:t>
+                <w:rFonts w:asciiTheme="majorBidi" w:hAnsiTheme="majorBidi" w:cstheme="majorBidi"/>
+              </w:rPr>
+              <w:t>Usage</w:t>
             </w:r>
           </w:p>
         </w:tc>
         <w:tc>
           <w:tcPr>
-            <w:tcW w:w="1530" w:type="dxa"/>
-            <w:tcBorders>
-              <w:top w:val="single" w:sz="4" w:space="0" w:color="auto"/>
-              <w:left w:val="single" w:sz="4" w:space="0" w:color="auto"/>
-              <w:bottom w:val="single" w:sz="4" w:space="0" w:color="auto"/>
-              <w:right w:val="single" w:sz="4" w:space="0" w:color="auto"/>
-            </w:tcBorders>
+            <w:tcW w:w="1440" w:type="dxa"/>
             <w:shd w:val="clear" w:color="auto" w:fill="auto"/>
             <w:noWrap/>
             <w:vAlign w:val="bottom"/>
@@ -10337,28 +10652,17 @@
                 <w:szCs w:val="20"/>
               </w:rPr>
             </w:pPr>
-            <w:proofErr w:type="spellStart"/>
-            <w:r>
-              <w:rPr>
-                <w:rFonts w:ascii="Arial" w:eastAsia="Times New Roman" w:hAnsi="Arial" w:cs="Arial"/>
-                <w:color w:val="002060"/>
-                <w:sz w:val="20"/>
-                <w:szCs w:val="20"/>
-              </w:rPr>
-              <w:t>Superirority</w:t>
-            </w:r>
-            <w:proofErr w:type="spellEnd"/>
+            <w:r>
+              <w:rPr>
+                <w:rFonts w:asciiTheme="majorBidi" w:hAnsiTheme="majorBidi" w:cstheme="majorBidi"/>
+              </w:rPr>
+              <w:t>Anticipation</w:t>
+            </w:r>
           </w:p>
         </w:tc>
         <w:tc>
           <w:tcPr>
-            <w:tcW w:w="1350" w:type="dxa"/>
-            <w:tcBorders>
-              <w:top w:val="single" w:sz="4" w:space="0" w:color="auto"/>
-              <w:left w:val="single" w:sz="4" w:space="0" w:color="auto"/>
-              <w:bottom w:val="single" w:sz="4" w:space="0" w:color="auto"/>
-              <w:right w:val="single" w:sz="4" w:space="0" w:color="auto"/>
-            </w:tcBorders>
+            <w:tcW w:w="1440" w:type="dxa"/>
             <w:shd w:val="clear" w:color="auto" w:fill="auto"/>
             <w:noWrap/>
             <w:vAlign w:val="bottom"/>
@@ -10376,24 +10680,15 @@
             </w:pPr>
             <w:r>
               <w:rPr>
-                <w:rFonts w:ascii="Arial" w:eastAsia="Times New Roman" w:hAnsi="Arial" w:cs="Arial"/>
-                <w:color w:val="002060"/>
-                <w:sz w:val="20"/>
-                <w:szCs w:val="20"/>
-              </w:rPr>
-              <w:t>Reputation</w:t>
+                <w:rFonts w:asciiTheme="majorBidi" w:hAnsiTheme="majorBidi" w:cstheme="majorBidi"/>
+              </w:rPr>
+              <w:t>Implementation</w:t>
             </w:r>
           </w:p>
         </w:tc>
         <w:tc>
           <w:tcPr>
-            <w:tcW w:w="1620" w:type="dxa"/>
-            <w:tcBorders>
-              <w:top w:val="single" w:sz="4" w:space="0" w:color="auto"/>
-              <w:left w:val="single" w:sz="4" w:space="0" w:color="auto"/>
-              <w:bottom w:val="single" w:sz="4" w:space="0" w:color="auto"/>
-              <w:right w:val="single" w:sz="4" w:space="0" w:color="auto"/>
-            </w:tcBorders>
+            <w:tcW w:w="1605" w:type="dxa"/>
             <w:shd w:val="clear" w:color="auto" w:fill="auto"/>
             <w:noWrap/>
             <w:vAlign w:val="bottom"/>
@@ -10416,7 +10711,7 @@
                 <w:sz w:val="20"/>
                 <w:szCs w:val="20"/>
               </w:rPr>
-              <w:t>Advantage</w:t>
+              <w:t>R&amp;D</w:t>
             </w:r>
           </w:p>
         </w:tc>
@@ -10428,12 +10723,6 @@
         <w:tc>
           <w:tcPr>
             <w:tcW w:w="2335" w:type="dxa"/>
-            <w:tcBorders>
-              <w:top w:val="single" w:sz="4" w:space="0" w:color="auto"/>
-              <w:left w:val="single" w:sz="4" w:space="0" w:color="auto"/>
-              <w:bottom w:val="single" w:sz="4" w:space="0" w:color="auto"/>
-              <w:right w:val="single" w:sz="4" w:space="0" w:color="auto"/>
-            </w:tcBorders>
             <w:shd w:val="clear" w:color="auto" w:fill="auto"/>
             <w:noWrap/>
             <w:vAlign w:val="bottom"/>
@@ -10453,6 +10742,7 @@
               <w:rPr>
                 <w:rFonts w:asciiTheme="majorBidi" w:hAnsiTheme="majorBidi" w:cstheme="majorBidi"/>
               </w:rPr>
+              <w:lastRenderedPageBreak/>
               <w:t>Brut</w:t>
             </w:r>
           </w:p>
@@ -10460,12 +10750,6 @@
         <w:tc>
           <w:tcPr>
             <w:tcW w:w="1530" w:type="dxa"/>
-            <w:tcBorders>
-              <w:top w:val="single" w:sz="4" w:space="0" w:color="auto"/>
-              <w:left w:val="single" w:sz="4" w:space="0" w:color="auto"/>
-              <w:bottom w:val="single" w:sz="4" w:space="0" w:color="auto"/>
-              <w:right w:val="single" w:sz="4" w:space="0" w:color="auto"/>
-            </w:tcBorders>
             <w:shd w:val="clear" w:color="auto" w:fill="auto"/>
             <w:noWrap/>
             <w:vAlign w:val="bottom"/>
@@ -10484,24 +10768,18 @@
             </w:pPr>
             <w:r>
               <w:rPr>
-                <w:rFonts w:ascii="Arial" w:hAnsi="Arial" w:cs="Arial"/>
+                <w:rFonts w:ascii="Arial" w:eastAsia="Times New Roman" w:hAnsi="Arial" w:cs="Arial"/>
                 <w:color w:val="002060"/>
                 <w:sz w:val="20"/>
                 <w:szCs w:val="20"/>
               </w:rPr>
-              <w:t>-10.2157</w:t>
+              <w:t>0.3147</w:t>
             </w:r>
           </w:p>
         </w:tc>
         <w:tc>
           <w:tcPr>
-            <w:tcW w:w="1530" w:type="dxa"/>
-            <w:tcBorders>
-              <w:top w:val="single" w:sz="4" w:space="0" w:color="auto"/>
-              <w:left w:val="single" w:sz="4" w:space="0" w:color="auto"/>
-              <w:bottom w:val="single" w:sz="4" w:space="0" w:color="auto"/>
-              <w:right w:val="single" w:sz="4" w:space="0" w:color="auto"/>
-            </w:tcBorders>
+            <w:tcW w:w="1440" w:type="dxa"/>
             <w:shd w:val="clear" w:color="auto" w:fill="auto"/>
             <w:noWrap/>
             <w:vAlign w:val="bottom"/>
@@ -10520,24 +10798,18 @@
             </w:pPr>
             <w:r>
               <w:rPr>
-                <w:rFonts w:ascii="Arial" w:hAnsi="Arial" w:cs="Arial"/>
+                <w:rFonts w:ascii="Arial" w:eastAsia="Times New Roman" w:hAnsi="Arial" w:cs="Arial"/>
                 <w:color w:val="002060"/>
                 <w:sz w:val="20"/>
                 <w:szCs w:val="20"/>
               </w:rPr>
-              <w:t>-9.16889</w:t>
+              <w:t>0.3166</w:t>
             </w:r>
           </w:p>
         </w:tc>
         <w:tc>
           <w:tcPr>
-            <w:tcW w:w="1350" w:type="dxa"/>
-            <w:tcBorders>
-              <w:top w:val="single" w:sz="4" w:space="0" w:color="auto"/>
-              <w:left w:val="single" w:sz="4" w:space="0" w:color="auto"/>
-              <w:bottom w:val="single" w:sz="4" w:space="0" w:color="auto"/>
-              <w:right w:val="single" w:sz="4" w:space="0" w:color="auto"/>
-            </w:tcBorders>
+            <w:tcW w:w="1440" w:type="dxa"/>
             <w:shd w:val="clear" w:color="auto" w:fill="auto"/>
             <w:noWrap/>
             <w:vAlign w:val="bottom"/>
@@ -10556,24 +10828,18 @@
             </w:pPr>
             <w:r>
               <w:rPr>
-                <w:rFonts w:ascii="Arial" w:hAnsi="Arial" w:cs="Arial"/>
+                <w:rFonts w:ascii="Arial" w:eastAsia="Times New Roman" w:hAnsi="Arial" w:cs="Arial"/>
                 <w:color w:val="002060"/>
                 <w:sz w:val="20"/>
                 <w:szCs w:val="20"/>
               </w:rPr>
-              <w:t>-9.33645</w:t>
+              <w:t>0.3619</w:t>
             </w:r>
           </w:p>
         </w:tc>
         <w:tc>
           <w:tcPr>
-            <w:tcW w:w="1620" w:type="dxa"/>
-            <w:tcBorders>
-              <w:top w:val="single" w:sz="4" w:space="0" w:color="auto"/>
-              <w:left w:val="single" w:sz="4" w:space="0" w:color="auto"/>
-              <w:bottom w:val="single" w:sz="4" w:space="0" w:color="auto"/>
-              <w:right w:val="single" w:sz="4" w:space="0" w:color="auto"/>
-            </w:tcBorders>
+            <w:tcW w:w="1605" w:type="dxa"/>
             <w:shd w:val="clear" w:color="auto" w:fill="auto"/>
             <w:noWrap/>
             <w:vAlign w:val="bottom"/>
@@ -10592,12 +10858,21 @@
             </w:pPr>
             <w:r>
               <w:rPr>
-                <w:rFonts w:ascii="Arial" w:hAnsi="Arial" w:cs="Arial"/>
+                <w:rFonts w:ascii="Arial" w:eastAsia="Times New Roman" w:hAnsi="Arial" w:cs="Arial"/>
                 <w:color w:val="002060"/>
                 <w:sz w:val="20"/>
                 <w:szCs w:val="20"/>
               </w:rPr>
-              <w:t>-9.78056</w:t>
+              <w:t>0.13</w:t>
+            </w:r>
+            <w:r>
+              <w:rPr>
+                <w:rFonts w:ascii="Arial" w:eastAsia="Times New Roman" w:hAnsi="Arial" w:cs="Arial"/>
+                <w:color w:val="002060"/>
+                <w:sz w:val="20"/>
+                <w:szCs w:val="20"/>
+              </w:rPr>
+              <w:t>80</w:t>
             </w:r>
           </w:p>
         </w:tc>
@@ -10609,12 +10884,6 @@
         <w:tc>
           <w:tcPr>
             <w:tcW w:w="2335" w:type="dxa"/>
-            <w:tcBorders>
-              <w:top w:val="single" w:sz="4" w:space="0" w:color="auto"/>
-              <w:left w:val="single" w:sz="4" w:space="0" w:color="auto"/>
-              <w:bottom w:val="single" w:sz="4" w:space="0" w:color="auto"/>
-              <w:right w:val="single" w:sz="4" w:space="0" w:color="auto"/>
-            </w:tcBorders>
             <w:shd w:val="clear" w:color="auto" w:fill="auto"/>
             <w:noWrap/>
             <w:vAlign w:val="bottom"/>
@@ -10641,12 +10910,35 @@
         <w:tc>
           <w:tcPr>
             <w:tcW w:w="1530" w:type="dxa"/>
-            <w:tcBorders>
-              <w:top w:val="single" w:sz="4" w:space="0" w:color="auto"/>
-              <w:left w:val="single" w:sz="4" w:space="0" w:color="auto"/>
-              <w:bottom w:val="single" w:sz="4" w:space="0" w:color="auto"/>
-              <w:right w:val="single" w:sz="4" w:space="0" w:color="auto"/>
-            </w:tcBorders>
+            <w:shd w:val="clear" w:color="auto" w:fill="auto"/>
+            <w:noWrap/>
+            <w:vAlign w:val="bottom"/>
+            <w:hideMark/>
+          </w:tcPr>
+          <w:p>
+            <w:pPr>
+              <w:spacing w:after="0" w:line="240" w:lineRule="auto"/>
+              <w:rPr>
+                <w:rFonts w:ascii="Arial" w:eastAsia="Times New Roman" w:hAnsi="Arial" w:cs="Arial"/>
+                <w:color w:val="002060"/>
+                <w:sz w:val="20"/>
+                <w:szCs w:val="20"/>
+              </w:rPr>
+            </w:pPr>
+            <w:r>
+              <w:rPr>
+                <w:rFonts w:ascii="Arial" w:eastAsia="Times New Roman" w:hAnsi="Arial" w:cs="Arial"/>
+                <w:color w:val="002060"/>
+                <w:sz w:val="20"/>
+                <w:szCs w:val="20"/>
+              </w:rPr>
+              <w:t>0.3147</w:t>
+            </w:r>
+          </w:p>
+        </w:tc>
+        <w:tc>
+          <w:tcPr>
+            <w:tcW w:w="1440" w:type="dxa"/>
             <w:shd w:val="clear" w:color="auto" w:fill="auto"/>
             <w:noWrap/>
             <w:vAlign w:val="bottom"/>
@@ -10665,24 +10957,18 @@
             </w:pPr>
             <w:r>
               <w:rPr>
-                <w:rFonts w:ascii="Arial" w:hAnsi="Arial" w:cs="Arial"/>
+                <w:rFonts w:ascii="Arial" w:eastAsia="Times New Roman" w:hAnsi="Arial" w:cs="Arial"/>
                 <w:color w:val="002060"/>
                 <w:sz w:val="20"/>
                 <w:szCs w:val="20"/>
               </w:rPr>
-              <w:t>-10.2157</w:t>
+              <w:t>0.3166</w:t>
             </w:r>
           </w:p>
         </w:tc>
         <w:tc>
           <w:tcPr>
-            <w:tcW w:w="1530" w:type="dxa"/>
-            <w:tcBorders>
-              <w:top w:val="single" w:sz="4" w:space="0" w:color="auto"/>
-              <w:left w:val="single" w:sz="4" w:space="0" w:color="auto"/>
-              <w:bottom w:val="single" w:sz="4" w:space="0" w:color="auto"/>
-              <w:right w:val="single" w:sz="4" w:space="0" w:color="auto"/>
-            </w:tcBorders>
+            <w:tcW w:w="1440" w:type="dxa"/>
             <w:shd w:val="clear" w:color="auto" w:fill="auto"/>
             <w:noWrap/>
             <w:vAlign w:val="bottom"/>
@@ -10701,24 +10987,18 @@
             </w:pPr>
             <w:r>
               <w:rPr>
-                <w:rFonts w:ascii="Arial" w:hAnsi="Arial" w:cs="Arial"/>
+                <w:rFonts w:ascii="Arial" w:eastAsia="Times New Roman" w:hAnsi="Arial" w:cs="Arial"/>
                 <w:color w:val="002060"/>
                 <w:sz w:val="20"/>
                 <w:szCs w:val="20"/>
               </w:rPr>
-              <w:t>-9.16889</w:t>
+              <w:t>0.3619</w:t>
             </w:r>
           </w:p>
         </w:tc>
         <w:tc>
           <w:tcPr>
-            <w:tcW w:w="1350" w:type="dxa"/>
-            <w:tcBorders>
-              <w:top w:val="single" w:sz="4" w:space="0" w:color="auto"/>
-              <w:left w:val="single" w:sz="4" w:space="0" w:color="auto"/>
-              <w:bottom w:val="single" w:sz="4" w:space="0" w:color="auto"/>
-              <w:right w:val="single" w:sz="4" w:space="0" w:color="auto"/>
-            </w:tcBorders>
+            <w:tcW w:w="1605" w:type="dxa"/>
             <w:shd w:val="clear" w:color="auto" w:fill="auto"/>
             <w:noWrap/>
             <w:vAlign w:val="bottom"/>
@@ -10737,48 +11017,30 @@
             </w:pPr>
             <w:r>
               <w:rPr>
-                <w:rFonts w:ascii="Arial" w:hAnsi="Arial" w:cs="Arial"/>
+                <w:rFonts w:ascii="Arial" w:eastAsia="Times New Roman" w:hAnsi="Arial" w:cs="Arial"/>
                 <w:color w:val="002060"/>
                 <w:sz w:val="20"/>
                 <w:szCs w:val="20"/>
               </w:rPr>
-              <w:t>-9.33645</w:t>
-            </w:r>
-          </w:p>
-        </w:tc>
-        <w:tc>
-          <w:tcPr>
-            <w:tcW w:w="1620" w:type="dxa"/>
-            <w:tcBorders>
-              <w:top w:val="single" w:sz="4" w:space="0" w:color="auto"/>
-              <w:left w:val="single" w:sz="4" w:space="0" w:color="auto"/>
-              <w:bottom w:val="single" w:sz="4" w:space="0" w:color="auto"/>
-              <w:right w:val="single" w:sz="4" w:space="0" w:color="auto"/>
-            </w:tcBorders>
-            <w:shd w:val="clear" w:color="auto" w:fill="auto"/>
-            <w:noWrap/>
-            <w:vAlign w:val="bottom"/>
-            <w:hideMark/>
-          </w:tcPr>
-          <w:p>
-            <w:pPr>
-              <w:spacing w:after="0" w:line="240" w:lineRule="auto"/>
-              <w:jc w:val="right"/>
+              <w:t>0.13</w:t>
+            </w:r>
+            <w:r>
               <w:rPr>
                 <w:rFonts w:ascii="Arial" w:eastAsia="Times New Roman" w:hAnsi="Arial" w:cs="Arial"/>
                 <w:color w:val="002060"/>
                 <w:sz w:val="20"/>
                 <w:szCs w:val="20"/>
               </w:rPr>
-            </w:pPr>
-            <w:r>
-              <w:rPr>
-                <w:rFonts w:ascii="Arial" w:hAnsi="Arial" w:cs="Arial"/>
+              <w:t>8</w:t>
+            </w:r>
+            <w:r>
+              <w:rPr>
+                <w:rFonts w:ascii="Arial" w:eastAsia="Times New Roman" w:hAnsi="Arial" w:cs="Arial"/>
                 <w:color w:val="002060"/>
                 <w:sz w:val="20"/>
                 <w:szCs w:val="20"/>
               </w:rPr>
-              <w:t>-9.78056</w:t>
+              <w:t>0</w:t>
             </w:r>
           </w:p>
         </w:tc>
@@ -10790,12 +11052,6 @@
         <w:tc>
           <w:tcPr>
             <w:tcW w:w="2335" w:type="dxa"/>
-            <w:tcBorders>
-              <w:top w:val="single" w:sz="4" w:space="0" w:color="auto"/>
-              <w:left w:val="single" w:sz="4" w:space="0" w:color="auto"/>
-              <w:bottom w:val="single" w:sz="4" w:space="0" w:color="auto"/>
-              <w:right w:val="single" w:sz="4" w:space="0" w:color="auto"/>
-            </w:tcBorders>
             <w:shd w:val="clear" w:color="auto" w:fill="auto"/>
             <w:noWrap/>
             <w:vAlign w:val="bottom"/>
@@ -10822,12 +11078,6 @@
         <w:tc>
           <w:tcPr>
             <w:tcW w:w="1530" w:type="dxa"/>
-            <w:tcBorders>
-              <w:top w:val="single" w:sz="4" w:space="0" w:color="auto"/>
-              <w:left w:val="single" w:sz="4" w:space="0" w:color="auto"/>
-              <w:bottom w:val="single" w:sz="4" w:space="0" w:color="auto"/>
-              <w:right w:val="single" w:sz="4" w:space="0" w:color="auto"/>
-            </w:tcBorders>
             <w:shd w:val="clear" w:color="auto" w:fill="auto"/>
             <w:noWrap/>
             <w:vAlign w:val="bottom"/>
@@ -10846,24 +11096,18 @@
             </w:pPr>
             <w:r>
               <w:rPr>
-                <w:rFonts w:ascii="Arial" w:hAnsi="Arial" w:cs="Arial"/>
+                <w:rFonts w:ascii="Arial" w:eastAsia="Times New Roman" w:hAnsi="Arial" w:cs="Arial"/>
                 <w:color w:val="002060"/>
                 <w:sz w:val="20"/>
                 <w:szCs w:val="20"/>
               </w:rPr>
-              <w:t>-11.0431</w:t>
+              <w:t>0.3939</w:t>
             </w:r>
           </w:p>
         </w:tc>
         <w:tc>
           <w:tcPr>
-            <w:tcW w:w="1530" w:type="dxa"/>
-            <w:tcBorders>
-              <w:top w:val="single" w:sz="4" w:space="0" w:color="auto"/>
-              <w:left w:val="single" w:sz="4" w:space="0" w:color="auto"/>
-              <w:bottom w:val="single" w:sz="4" w:space="0" w:color="auto"/>
-              <w:right w:val="single" w:sz="4" w:space="0" w:color="auto"/>
-            </w:tcBorders>
+            <w:tcW w:w="1440" w:type="dxa"/>
             <w:shd w:val="clear" w:color="auto" w:fill="auto"/>
             <w:noWrap/>
             <w:vAlign w:val="bottom"/>
@@ -10882,24 +11126,18 @@
             </w:pPr>
             <w:r>
               <w:rPr>
-                <w:rFonts w:ascii="Arial" w:hAnsi="Arial" w:cs="Arial"/>
+                <w:rFonts w:ascii="Arial" w:eastAsia="Times New Roman" w:hAnsi="Arial" w:cs="Arial"/>
                 <w:color w:val="002060"/>
                 <w:sz w:val="20"/>
                 <w:szCs w:val="20"/>
               </w:rPr>
-              <w:t>-9.90104</w:t>
+              <w:t>0.3865</w:t>
             </w:r>
           </w:p>
         </w:tc>
         <w:tc>
           <w:tcPr>
-            <w:tcW w:w="1350" w:type="dxa"/>
-            <w:tcBorders>
-              <w:top w:val="single" w:sz="4" w:space="0" w:color="auto"/>
-              <w:left w:val="single" w:sz="4" w:space="0" w:color="auto"/>
-              <w:bottom w:val="single" w:sz="4" w:space="0" w:color="auto"/>
-              <w:right w:val="single" w:sz="4" w:space="0" w:color="auto"/>
-            </w:tcBorders>
+            <w:tcW w:w="1440" w:type="dxa"/>
             <w:shd w:val="clear" w:color="auto" w:fill="auto"/>
             <w:noWrap/>
             <w:vAlign w:val="bottom"/>
@@ -10918,24 +11156,18 @@
             </w:pPr>
             <w:r>
               <w:rPr>
-                <w:rFonts w:ascii="Arial" w:hAnsi="Arial" w:cs="Arial"/>
+                <w:rFonts w:ascii="Arial" w:eastAsia="Times New Roman" w:hAnsi="Arial" w:cs="Arial"/>
                 <w:color w:val="002060"/>
                 <w:sz w:val="20"/>
                 <w:szCs w:val="20"/>
               </w:rPr>
-              <w:t>-9.94439</w:t>
+              <w:t>0.4390</w:t>
             </w:r>
           </w:p>
         </w:tc>
         <w:tc>
           <w:tcPr>
-            <w:tcW w:w="1620" w:type="dxa"/>
-            <w:tcBorders>
-              <w:top w:val="single" w:sz="4" w:space="0" w:color="auto"/>
-              <w:left w:val="single" w:sz="4" w:space="0" w:color="auto"/>
-              <w:bottom w:val="single" w:sz="4" w:space="0" w:color="auto"/>
-              <w:right w:val="single" w:sz="4" w:space="0" w:color="auto"/>
-            </w:tcBorders>
+            <w:tcW w:w="1605" w:type="dxa"/>
             <w:shd w:val="clear" w:color="auto" w:fill="auto"/>
             <w:noWrap/>
             <w:vAlign w:val="bottom"/>
@@ -10954,12 +11186,12 @@
             </w:pPr>
             <w:r>
               <w:rPr>
-                <w:rFonts w:ascii="Arial" w:hAnsi="Arial" w:cs="Arial"/>
+                <w:rFonts w:ascii="Arial" w:eastAsia="Times New Roman" w:hAnsi="Arial" w:cs="Arial"/>
                 <w:color w:val="002060"/>
                 <w:sz w:val="20"/>
                 <w:szCs w:val="20"/>
               </w:rPr>
-              <w:t>-10.0947</w:t>
+              <w:t>0.2139</w:t>
             </w:r>
           </w:p>
         </w:tc>
@@ -10971,12 +11203,6 @@
         <w:tc>
           <w:tcPr>
             <w:tcW w:w="2335" w:type="dxa"/>
-            <w:tcBorders>
-              <w:top w:val="single" w:sz="4" w:space="0" w:color="auto"/>
-              <w:left w:val="single" w:sz="4" w:space="0" w:color="auto"/>
-              <w:bottom w:val="single" w:sz="4" w:space="0" w:color="auto"/>
-              <w:right w:val="single" w:sz="4" w:space="0" w:color="auto"/>
-            </w:tcBorders>
             <w:shd w:val="clear" w:color="auto" w:fill="auto"/>
             <w:noWrap/>
             <w:vAlign w:val="bottom"/>
@@ -11006,12 +11232,6 @@
         <w:tc>
           <w:tcPr>
             <w:tcW w:w="1530" w:type="dxa"/>
-            <w:tcBorders>
-              <w:top w:val="single" w:sz="4" w:space="0" w:color="auto"/>
-              <w:left w:val="single" w:sz="4" w:space="0" w:color="auto"/>
-              <w:bottom w:val="single" w:sz="4" w:space="0" w:color="auto"/>
-              <w:right w:val="single" w:sz="4" w:space="0" w:color="auto"/>
-            </w:tcBorders>
             <w:shd w:val="clear" w:color="auto" w:fill="auto"/>
             <w:noWrap/>
             <w:vAlign w:val="bottom"/>
@@ -11030,24 +11250,27 @@
             </w:pPr>
             <w:r>
               <w:rPr>
-                <w:rFonts w:ascii="Arial" w:hAnsi="Arial" w:cs="Arial"/>
+                <w:rFonts w:ascii="Arial" w:eastAsia="Times New Roman" w:hAnsi="Arial" w:cs="Arial"/>
                 <w:color w:val="002060"/>
                 <w:sz w:val="20"/>
                 <w:szCs w:val="20"/>
               </w:rPr>
-              <w:t>-10.2603</w:t>
+              <w:t>0</w:t>
+            </w:r>
+            <w:r>
+              <w:rPr>
+                <w:rFonts w:ascii="Arial" w:eastAsia="Times New Roman" w:hAnsi="Arial" w:cs="Arial"/>
+                <w:color w:val="002060"/>
+                <w:sz w:val="20"/>
+                <w:szCs w:val="20"/>
+              </w:rPr>
+              <w:t>.3352</w:t>
             </w:r>
           </w:p>
         </w:tc>
         <w:tc>
           <w:tcPr>
-            <w:tcW w:w="1530" w:type="dxa"/>
-            <w:tcBorders>
-              <w:top w:val="single" w:sz="4" w:space="0" w:color="auto"/>
-              <w:left w:val="single" w:sz="4" w:space="0" w:color="auto"/>
-              <w:bottom w:val="single" w:sz="4" w:space="0" w:color="auto"/>
-              <w:right w:val="single" w:sz="4" w:space="0" w:color="auto"/>
-            </w:tcBorders>
+            <w:tcW w:w="1440" w:type="dxa"/>
             <w:shd w:val="clear" w:color="auto" w:fill="auto"/>
             <w:noWrap/>
             <w:vAlign w:val="bottom"/>
@@ -11066,24 +11289,18 @@
             </w:pPr>
             <w:r>
               <w:rPr>
-                <w:rFonts w:ascii="Arial" w:hAnsi="Arial" w:cs="Arial"/>
+                <w:rFonts w:ascii="Arial" w:eastAsia="Times New Roman" w:hAnsi="Arial" w:cs="Arial"/>
                 <w:color w:val="002060"/>
                 <w:sz w:val="20"/>
                 <w:szCs w:val="20"/>
               </w:rPr>
-              <w:t>-9.10179</w:t>
+              <w:t>0.3194</w:t>
             </w:r>
           </w:p>
         </w:tc>
         <w:tc>
           <w:tcPr>
-            <w:tcW w:w="1350" w:type="dxa"/>
-            <w:tcBorders>
-              <w:top w:val="single" w:sz="4" w:space="0" w:color="auto"/>
-              <w:left w:val="single" w:sz="4" w:space="0" w:color="auto"/>
-              <w:bottom w:val="single" w:sz="4" w:space="0" w:color="auto"/>
-              <w:right w:val="single" w:sz="4" w:space="0" w:color="auto"/>
-            </w:tcBorders>
+            <w:tcW w:w="1440" w:type="dxa"/>
             <w:shd w:val="clear" w:color="auto" w:fill="auto"/>
             <w:noWrap/>
             <w:vAlign w:val="bottom"/>
@@ -11102,24 +11319,27 @@
             </w:pPr>
             <w:r>
               <w:rPr>
-                <w:rFonts w:ascii="Arial" w:hAnsi="Arial" w:cs="Arial"/>
+                <w:rFonts w:ascii="Arial" w:eastAsia="Times New Roman" w:hAnsi="Arial" w:cs="Arial"/>
                 <w:color w:val="002060"/>
                 <w:sz w:val="20"/>
                 <w:szCs w:val="20"/>
               </w:rPr>
-              <w:t>-9.38389</w:t>
+              <w:t>0.365</w:t>
+            </w:r>
+            <w:r>
+              <w:rPr>
+                <w:rFonts w:ascii="Arial" w:eastAsia="Times New Roman" w:hAnsi="Arial" w:cs="Arial"/>
+                <w:color w:val="002060"/>
+                <w:sz w:val="20"/>
+                <w:szCs w:val="20"/>
+              </w:rPr>
+              <w:t>3</w:t>
             </w:r>
           </w:p>
         </w:tc>
         <w:tc>
           <w:tcPr>
-            <w:tcW w:w="1620" w:type="dxa"/>
-            <w:tcBorders>
-              <w:top w:val="single" w:sz="4" w:space="0" w:color="auto"/>
-              <w:left w:val="single" w:sz="4" w:space="0" w:color="auto"/>
-              <w:bottom w:val="single" w:sz="4" w:space="0" w:color="auto"/>
-              <w:right w:val="single" w:sz="4" w:space="0" w:color="auto"/>
-            </w:tcBorders>
+            <w:tcW w:w="1605" w:type="dxa"/>
             <w:shd w:val="clear" w:color="auto" w:fill="auto"/>
             <w:noWrap/>
             <w:vAlign w:val="bottom"/>
@@ -11138,12 +11358,12 @@
             </w:pPr>
             <w:r>
               <w:rPr>
-                <w:rFonts w:ascii="Arial" w:hAnsi="Arial" w:cs="Arial"/>
+                <w:rFonts w:ascii="Arial" w:eastAsia="Times New Roman" w:hAnsi="Arial" w:cs="Arial"/>
                 <w:color w:val="002060"/>
                 <w:sz w:val="20"/>
                 <w:szCs w:val="20"/>
               </w:rPr>
-              <w:t>-9.7507</w:t>
+              <w:t>0.1973</w:t>
             </w:r>
           </w:p>
         </w:tc>
@@ -11155,12 +11375,6 @@
         <w:tc>
           <w:tcPr>
             <w:tcW w:w="2335" w:type="dxa"/>
-            <w:tcBorders>
-              <w:top w:val="single" w:sz="4" w:space="0" w:color="auto"/>
-              <w:left w:val="single" w:sz="4" w:space="0" w:color="auto"/>
-              <w:bottom w:val="single" w:sz="4" w:space="0" w:color="auto"/>
-              <w:right w:val="single" w:sz="4" w:space="0" w:color="auto"/>
-            </w:tcBorders>
             <w:shd w:val="clear" w:color="auto" w:fill="auto"/>
             <w:noWrap/>
             <w:vAlign w:val="bottom"/>
@@ -11190,12 +11404,6 @@
         <w:tc>
           <w:tcPr>
             <w:tcW w:w="1530" w:type="dxa"/>
-            <w:tcBorders>
-              <w:top w:val="single" w:sz="4" w:space="0" w:color="auto"/>
-              <w:left w:val="single" w:sz="4" w:space="0" w:color="auto"/>
-              <w:bottom w:val="single" w:sz="4" w:space="0" w:color="auto"/>
-              <w:right w:val="single" w:sz="4" w:space="0" w:color="auto"/>
-            </w:tcBorders>
             <w:shd w:val="clear" w:color="auto" w:fill="auto"/>
             <w:noWrap/>
             <w:vAlign w:val="bottom"/>
@@ -11214,24 +11422,18 @@
             </w:pPr>
             <w:r>
               <w:rPr>
-                <w:rFonts w:ascii="Arial" w:hAnsi="Arial" w:cs="Arial"/>
+                <w:rFonts w:ascii="Arial" w:eastAsia="Times New Roman" w:hAnsi="Arial" w:cs="Arial"/>
                 <w:color w:val="002060"/>
                 <w:sz w:val="20"/>
                 <w:szCs w:val="20"/>
               </w:rPr>
-              <w:t>-8.81812</w:t>
+              <w:t>0.5137</w:t>
             </w:r>
           </w:p>
         </w:tc>
         <w:tc>
           <w:tcPr>
-            <w:tcW w:w="1530" w:type="dxa"/>
-            <w:tcBorders>
-              <w:top w:val="single" w:sz="4" w:space="0" w:color="auto"/>
-              <w:left w:val="single" w:sz="4" w:space="0" w:color="auto"/>
-              <w:bottom w:val="single" w:sz="4" w:space="0" w:color="auto"/>
-              <w:right w:val="single" w:sz="4" w:space="0" w:color="auto"/>
-            </w:tcBorders>
+            <w:tcW w:w="1440" w:type="dxa"/>
             <w:shd w:val="clear" w:color="auto" w:fill="auto"/>
             <w:noWrap/>
             <w:vAlign w:val="bottom"/>
@@ -11250,24 +11452,18 @@
             </w:pPr>
             <w:r>
               <w:rPr>
-                <w:rFonts w:ascii="Arial" w:hAnsi="Arial" w:cs="Arial"/>
+                <w:rFonts w:ascii="Arial" w:eastAsia="Times New Roman" w:hAnsi="Arial" w:cs="Arial"/>
                 <w:color w:val="002060"/>
                 <w:sz w:val="20"/>
                 <w:szCs w:val="20"/>
               </w:rPr>
-              <w:t>-7.85241</w:t>
+              <w:t>0.325</w:t>
             </w:r>
           </w:p>
         </w:tc>
         <w:tc>
           <w:tcPr>
-            <w:tcW w:w="1350" w:type="dxa"/>
-            <w:tcBorders>
-              <w:top w:val="single" w:sz="4" w:space="0" w:color="auto"/>
-              <w:left w:val="single" w:sz="4" w:space="0" w:color="auto"/>
-              <w:bottom w:val="single" w:sz="4" w:space="0" w:color="auto"/>
-              <w:right w:val="single" w:sz="4" w:space="0" w:color="auto"/>
-            </w:tcBorders>
+            <w:tcW w:w="1440" w:type="dxa"/>
             <w:shd w:val="clear" w:color="auto" w:fill="auto"/>
             <w:noWrap/>
             <w:vAlign w:val="bottom"/>
@@ -11286,24 +11482,18 @@
             </w:pPr>
             <w:r>
               <w:rPr>
-                <w:rFonts w:ascii="Arial" w:hAnsi="Arial" w:cs="Arial"/>
+                <w:rFonts w:ascii="Arial" w:eastAsia="Times New Roman" w:hAnsi="Arial" w:cs="Arial"/>
                 <w:color w:val="002060"/>
                 <w:sz w:val="20"/>
                 <w:szCs w:val="20"/>
               </w:rPr>
-              <w:t>-8.00826</w:t>
+              <w:t>0.5036</w:t>
             </w:r>
           </w:p>
         </w:tc>
         <w:tc>
           <w:tcPr>
-            <w:tcW w:w="1620" w:type="dxa"/>
-            <w:tcBorders>
-              <w:top w:val="single" w:sz="4" w:space="0" w:color="auto"/>
-              <w:left w:val="single" w:sz="4" w:space="0" w:color="auto"/>
-              <w:bottom w:val="single" w:sz="4" w:space="0" w:color="auto"/>
-              <w:right w:val="single" w:sz="4" w:space="0" w:color="auto"/>
-            </w:tcBorders>
+            <w:tcW w:w="1605" w:type="dxa"/>
             <w:shd w:val="clear" w:color="auto" w:fill="auto"/>
             <w:noWrap/>
             <w:vAlign w:val="bottom"/>
@@ -11322,12 +11512,12 @@
             </w:pPr>
             <w:r>
               <w:rPr>
-                <w:rFonts w:ascii="Arial" w:hAnsi="Arial" w:cs="Arial"/>
+                <w:rFonts w:ascii="Arial" w:eastAsia="Times New Roman" w:hAnsi="Arial" w:cs="Arial"/>
                 <w:color w:val="002060"/>
                 <w:sz w:val="20"/>
                 <w:szCs w:val="20"/>
               </w:rPr>
-              <w:t>-8.3944</w:t>
+              <w:t>0.4628</w:t>
             </w:r>
           </w:p>
         </w:tc>
@@ -11339,12 +11529,6 @@
         <w:tc>
           <w:tcPr>
             <w:tcW w:w="2335" w:type="dxa"/>
-            <w:tcBorders>
-              <w:top w:val="single" w:sz="4" w:space="0" w:color="auto"/>
-              <w:left w:val="single" w:sz="4" w:space="0" w:color="auto"/>
-              <w:bottom w:val="single" w:sz="4" w:space="0" w:color="auto"/>
-              <w:right w:val="single" w:sz="4" w:space="0" w:color="auto"/>
-            </w:tcBorders>
             <w:shd w:val="clear" w:color="auto" w:fill="auto"/>
             <w:noWrap/>
             <w:vAlign w:val="bottom"/>
@@ -11374,12 +11558,6 @@
         <w:tc>
           <w:tcPr>
             <w:tcW w:w="1530" w:type="dxa"/>
-            <w:tcBorders>
-              <w:top w:val="single" w:sz="4" w:space="0" w:color="auto"/>
-              <w:left w:val="single" w:sz="4" w:space="0" w:color="auto"/>
-              <w:bottom w:val="single" w:sz="4" w:space="0" w:color="auto"/>
-              <w:right w:val="single" w:sz="4" w:space="0" w:color="auto"/>
-            </w:tcBorders>
             <w:shd w:val="clear" w:color="auto" w:fill="auto"/>
             <w:noWrap/>
             <w:vAlign w:val="bottom"/>
@@ -11398,24 +11576,27 @@
             </w:pPr>
             <w:r>
               <w:rPr>
-                <w:rFonts w:ascii="Arial" w:hAnsi="Arial" w:cs="Arial"/>
+                <w:rFonts w:ascii="Arial" w:eastAsia="Times New Roman" w:hAnsi="Arial" w:cs="Arial"/>
                 <w:color w:val="002060"/>
                 <w:sz w:val="20"/>
                 <w:szCs w:val="20"/>
               </w:rPr>
-              <w:t>-11.7523</w:t>
+              <w:t>0.355</w:t>
+            </w:r>
+            <w:r>
+              <w:rPr>
+                <w:rFonts w:ascii="Arial" w:eastAsia="Times New Roman" w:hAnsi="Arial" w:cs="Arial"/>
+                <w:color w:val="002060"/>
+                <w:sz w:val="20"/>
+                <w:szCs w:val="20"/>
+              </w:rPr>
+              <w:t>7</w:t>
             </w:r>
           </w:p>
         </w:tc>
         <w:tc>
           <w:tcPr>
-            <w:tcW w:w="1530" w:type="dxa"/>
-            <w:tcBorders>
-              <w:top w:val="single" w:sz="4" w:space="0" w:color="auto"/>
-              <w:left w:val="single" w:sz="4" w:space="0" w:color="auto"/>
-              <w:bottom w:val="single" w:sz="4" w:space="0" w:color="auto"/>
-              <w:right w:val="single" w:sz="4" w:space="0" w:color="auto"/>
-            </w:tcBorders>
+            <w:tcW w:w="1440" w:type="dxa"/>
             <w:shd w:val="clear" w:color="auto" w:fill="auto"/>
             <w:noWrap/>
             <w:vAlign w:val="bottom"/>
@@ -11434,24 +11615,18 @@
             </w:pPr>
             <w:r>
               <w:rPr>
-                <w:rFonts w:ascii="Arial" w:hAnsi="Arial" w:cs="Arial"/>
+                <w:rFonts w:ascii="Arial" w:eastAsia="Times New Roman" w:hAnsi="Arial" w:cs="Arial"/>
                 <w:color w:val="002060"/>
                 <w:sz w:val="20"/>
                 <w:szCs w:val="20"/>
               </w:rPr>
-              <w:t>-10.4945</w:t>
+              <w:t>0.3576</w:t>
             </w:r>
           </w:p>
         </w:tc>
         <w:tc>
           <w:tcPr>
-            <w:tcW w:w="1350" w:type="dxa"/>
-            <w:tcBorders>
-              <w:top w:val="single" w:sz="4" w:space="0" w:color="auto"/>
-              <w:left w:val="single" w:sz="4" w:space="0" w:color="auto"/>
-              <w:bottom w:val="single" w:sz="4" w:space="0" w:color="auto"/>
-              <w:right w:val="single" w:sz="4" w:space="0" w:color="auto"/>
-            </w:tcBorders>
+            <w:tcW w:w="1440" w:type="dxa"/>
             <w:shd w:val="clear" w:color="auto" w:fill="auto"/>
             <w:noWrap/>
             <w:vAlign w:val="bottom"/>
@@ -11470,24 +11645,27 @@
             </w:pPr>
             <w:r>
               <w:rPr>
-                <w:rFonts w:ascii="Arial" w:hAnsi="Arial" w:cs="Arial"/>
+                <w:rFonts w:ascii="Arial" w:eastAsia="Times New Roman" w:hAnsi="Arial" w:cs="Arial"/>
                 <w:color w:val="002060"/>
                 <w:sz w:val="20"/>
                 <w:szCs w:val="20"/>
               </w:rPr>
-              <w:t>-11.1071</w:t>
+              <w:t>0.406</w:t>
+            </w:r>
+            <w:r>
+              <w:rPr>
+                <w:rFonts w:ascii="Arial" w:eastAsia="Times New Roman" w:hAnsi="Arial" w:cs="Arial"/>
+                <w:color w:val="002060"/>
+                <w:sz w:val="20"/>
+                <w:szCs w:val="20"/>
+              </w:rPr>
+              <w:t>4</w:t>
             </w:r>
           </w:p>
         </w:tc>
         <w:tc>
           <w:tcPr>
-            <w:tcW w:w="1620" w:type="dxa"/>
-            <w:tcBorders>
-              <w:top w:val="single" w:sz="4" w:space="0" w:color="auto"/>
-              <w:left w:val="single" w:sz="4" w:space="0" w:color="auto"/>
-              <w:bottom w:val="single" w:sz="4" w:space="0" w:color="auto"/>
-              <w:right w:val="single" w:sz="4" w:space="0" w:color="auto"/>
-            </w:tcBorders>
+            <w:tcW w:w="1605" w:type="dxa"/>
             <w:shd w:val="clear" w:color="auto" w:fill="auto"/>
             <w:noWrap/>
             <w:vAlign w:val="bottom"/>
@@ -11506,12 +11684,12 @@
             </w:pPr>
             <w:r>
               <w:rPr>
-                <w:rFonts w:ascii="Arial" w:hAnsi="Arial" w:cs="Arial"/>
+                <w:rFonts w:ascii="Arial" w:eastAsia="Times New Roman" w:hAnsi="Arial" w:cs="Arial"/>
                 <w:color w:val="002060"/>
                 <w:sz w:val="20"/>
                 <w:szCs w:val="20"/>
               </w:rPr>
-              <w:t>-11.1563</w:t>
+              <w:t>0.2036</w:t>
             </w:r>
           </w:p>
         </w:tc>
@@ -11523,12 +11701,6 @@
         <w:tc>
           <w:tcPr>
             <w:tcW w:w="2335" w:type="dxa"/>
-            <w:tcBorders>
-              <w:top w:val="single" w:sz="4" w:space="0" w:color="auto"/>
-              <w:left w:val="single" w:sz="4" w:space="0" w:color="auto"/>
-              <w:bottom w:val="single" w:sz="4" w:space="0" w:color="auto"/>
-              <w:right w:val="single" w:sz="4" w:space="0" w:color="auto"/>
-            </w:tcBorders>
             <w:shd w:val="clear" w:color="auto" w:fill="auto"/>
             <w:noWrap/>
             <w:vAlign w:val="bottom"/>
@@ -11558,12 +11730,6 @@
         <w:tc>
           <w:tcPr>
             <w:tcW w:w="1530" w:type="dxa"/>
-            <w:tcBorders>
-              <w:top w:val="single" w:sz="4" w:space="0" w:color="auto"/>
-              <w:left w:val="single" w:sz="4" w:space="0" w:color="auto"/>
-              <w:bottom w:val="single" w:sz="4" w:space="0" w:color="auto"/>
-              <w:right w:val="single" w:sz="4" w:space="0" w:color="auto"/>
-            </w:tcBorders>
             <w:shd w:val="clear" w:color="auto" w:fill="auto"/>
             <w:noWrap/>
             <w:vAlign w:val="bottom"/>
@@ -11582,24 +11748,18 @@
             </w:pPr>
             <w:r>
               <w:rPr>
-                <w:rFonts w:ascii="Arial" w:hAnsi="Arial" w:cs="Arial"/>
+                <w:rFonts w:ascii="Arial" w:eastAsia="Times New Roman" w:hAnsi="Arial" w:cs="Arial"/>
                 <w:color w:val="002060"/>
                 <w:sz w:val="20"/>
                 <w:szCs w:val="20"/>
               </w:rPr>
-              <w:t>-9.85552</w:t>
+              <w:t>0.3101</w:t>
             </w:r>
           </w:p>
         </w:tc>
         <w:tc>
           <w:tcPr>
-            <w:tcW w:w="1530" w:type="dxa"/>
-            <w:tcBorders>
-              <w:top w:val="single" w:sz="4" w:space="0" w:color="auto"/>
-              <w:left w:val="single" w:sz="4" w:space="0" w:color="auto"/>
-              <w:bottom w:val="single" w:sz="4" w:space="0" w:color="auto"/>
-              <w:right w:val="single" w:sz="4" w:space="0" w:color="auto"/>
-            </w:tcBorders>
+            <w:tcW w:w="1440" w:type="dxa"/>
             <w:shd w:val="clear" w:color="auto" w:fill="auto"/>
             <w:noWrap/>
             <w:vAlign w:val="bottom"/>
@@ -11618,24 +11778,18 @@
             </w:pPr>
             <w:r>
               <w:rPr>
-                <w:rFonts w:ascii="Arial" w:hAnsi="Arial" w:cs="Arial"/>
+                <w:rFonts w:ascii="Arial" w:eastAsia="Times New Roman" w:hAnsi="Arial" w:cs="Arial"/>
                 <w:color w:val="002060"/>
                 <w:sz w:val="20"/>
                 <w:szCs w:val="20"/>
               </w:rPr>
-              <w:t>-8.90953</w:t>
+              <w:t>0.3005</w:t>
             </w:r>
           </w:p>
         </w:tc>
         <w:tc>
           <w:tcPr>
-            <w:tcW w:w="1350" w:type="dxa"/>
-            <w:tcBorders>
-              <w:top w:val="single" w:sz="4" w:space="0" w:color="auto"/>
-              <w:left w:val="single" w:sz="4" w:space="0" w:color="auto"/>
-              <w:bottom w:val="single" w:sz="4" w:space="0" w:color="auto"/>
-              <w:right w:val="single" w:sz="4" w:space="0" w:color="auto"/>
-            </w:tcBorders>
+            <w:tcW w:w="1440" w:type="dxa"/>
             <w:shd w:val="clear" w:color="auto" w:fill="auto"/>
             <w:noWrap/>
             <w:vAlign w:val="bottom"/>
@@ -11654,24 +11808,18 @@
             </w:pPr>
             <w:r>
               <w:rPr>
-                <w:rFonts w:ascii="Arial" w:hAnsi="Arial" w:cs="Arial"/>
+                <w:rFonts w:ascii="Arial" w:eastAsia="Times New Roman" w:hAnsi="Arial" w:cs="Arial"/>
                 <w:color w:val="002060"/>
                 <w:sz w:val="20"/>
                 <w:szCs w:val="20"/>
               </w:rPr>
-              <w:t>-8.95619</w:t>
+              <w:t>0.374</w:t>
             </w:r>
           </w:p>
         </w:tc>
         <w:tc>
           <w:tcPr>
-            <w:tcW w:w="1620" w:type="dxa"/>
-            <w:tcBorders>
-              <w:top w:val="single" w:sz="4" w:space="0" w:color="auto"/>
-              <w:left w:val="single" w:sz="4" w:space="0" w:color="auto"/>
-              <w:bottom w:val="single" w:sz="4" w:space="0" w:color="auto"/>
-              <w:right w:val="single" w:sz="4" w:space="0" w:color="auto"/>
-            </w:tcBorders>
+            <w:tcW w:w="1605" w:type="dxa"/>
             <w:shd w:val="clear" w:color="auto" w:fill="auto"/>
             <w:noWrap/>
             <w:vAlign w:val="bottom"/>
@@ -11690,12 +11838,21 @@
             </w:pPr>
             <w:r>
               <w:rPr>
-                <w:rFonts w:ascii="Arial" w:hAnsi="Arial" w:cs="Arial"/>
+                <w:rFonts w:ascii="Arial" w:eastAsia="Times New Roman" w:hAnsi="Arial" w:cs="Arial"/>
                 <w:color w:val="002060"/>
                 <w:sz w:val="20"/>
                 <w:szCs w:val="20"/>
               </w:rPr>
-              <w:t>-9.51257</w:t>
+              <w:t>0.186</w:t>
+            </w:r>
+            <w:r>
+              <w:rPr>
+                <w:rFonts w:ascii="Arial" w:eastAsia="Times New Roman" w:hAnsi="Arial" w:cs="Arial"/>
+                <w:color w:val="002060"/>
+                <w:sz w:val="20"/>
+                <w:szCs w:val="20"/>
+              </w:rPr>
+              <w:t>2</w:t>
             </w:r>
           </w:p>
         </w:tc>
@@ -11711,7 +11868,119 @@
         <w:rPr>
           <w:color w:val="002060"/>
         </w:rPr>
-        <w:t>Table</w:t>
+        <w:t xml:space="preserve">Table </w:t>
+      </w:r>
+      <w:r>
+        <w:rPr>
+          <w:color w:val="002060"/>
+        </w:rPr>
+        <w:t>3</w:t>
+      </w:r>
+      <w:r>
+        <w:rPr>
+          <w:color w:val="002060"/>
+        </w:rPr>
+        <w:t xml:space="preserve">. </w:t>
+      </w:r>
+      <w:r>
+        <w:rPr>
+          <w:color w:val="002060"/>
+        </w:rPr>
+        <w:t>Pearson correlation coefficients</w:t>
+      </w:r>
+      <w:r>
+        <w:rPr>
+          <w:color w:val="002060"/>
+        </w:rPr>
+        <w:t xml:space="preserve"> for Finance </w:t>
+      </w:r>
+      <w:proofErr w:type="gramStart"/>
+      <w:r>
+        <w:rPr>
+          <w:color w:val="002060"/>
+        </w:rPr>
+        <w:t>vs</w:t>
+      </w:r>
+      <w:proofErr w:type="gramEnd"/>
+      <w:r>
+        <w:rPr>
+          <w:color w:val="002060"/>
+        </w:rPr>
+        <w:t xml:space="preserve"> Ecological parameters</w:t>
+      </w:r>
+    </w:p>
+    <w:p>
+      <w:pPr>
+        <w:rPr>
+          <w:color w:val="002060"/>
+        </w:rPr>
+      </w:pPr>
+      <w:r>
+        <w:rPr>
+          <w:color w:val="002060"/>
+        </w:rPr>
+        <w:t xml:space="preserve">The p-value is lower than 0.002 for all cells in the first three columns (proactive parameters of anticipation, usage and implementation of the latest technologies), so we can see that financial success of the firms pushes the proactive orientation, but not as directly and less directly as sustainability or ecological policies of the firms. </w:t>
+      </w:r>
+    </w:p>
+    <w:p>
+      <w:pPr>
+        <w:rPr>
+          <w:color w:val="002060"/>
+        </w:rPr>
+      </w:pPr>
+      <w:r>
+        <w:rPr>
+          <w:color w:val="002060"/>
+        </w:rPr>
+        <w:t>W</w:t>
+      </w:r>
+      <w:r>
+        <w:rPr>
+          <w:color w:val="002060"/>
+        </w:rPr>
+        <w:t>e</w:t>
+      </w:r>
+      <w:r>
+        <w:rPr>
+          <w:color w:val="002060"/>
+        </w:rPr>
+        <w:t xml:space="preserve"> also</w:t>
+      </w:r>
+      <w:r>
+        <w:rPr>
+          <w:color w:val="002060"/>
+        </w:rPr>
+        <w:t xml:space="preserve"> see here the clear outlier</w:t>
+      </w:r>
+      <w:r>
+        <w:rPr>
+          <w:color w:val="002060"/>
+        </w:rPr>
+        <w:t xml:space="preserve"> parameter</w:t>
+      </w:r>
+      <w:r>
+        <w:rPr>
+          <w:color w:val="002060"/>
+        </w:rPr>
+        <w:t xml:space="preserve"> – estimation of whether t</w:t>
+      </w:r>
+      <w:r>
+        <w:rPr>
+          <w:color w:val="002060"/>
+        </w:rPr>
+        <w:t>he research and development department is a leader in the field</w:t>
+      </w:r>
+      <w:r>
+        <w:rPr>
+          <w:color w:val="002060"/>
+        </w:rPr>
+        <w:t xml:space="preserve"> gives </w:t>
+      </w:r>
+      <w:r>
+        <w:rPr>
+          <w:color w:val="002060"/>
+        </w:rPr>
+        <w:t>very small</w:t>
       </w:r>
       <w:r>
         <w:rPr>
@@ -11723,110 +11992,197 @@
         <w:rPr>
           <w:color w:val="002060"/>
         </w:rPr>
-        <w:t xml:space="preserve">2. </w:t>
-      </w:r>
-      <w:r>
-        <w:rPr>
-          <w:color w:val="002060"/>
-        </w:rPr>
-        <w:t>t-stat</w:t>
-      </w:r>
-      <w:r>
-        <w:rPr>
-          <w:color w:val="002060"/>
-        </w:rPr>
-        <w:t>istics</w:t>
-      </w:r>
-      <w:r>
-        <w:rPr>
-          <w:color w:val="002060"/>
-        </w:rPr>
-        <w:t xml:space="preserve"> for Finance minus Ecological parameters with mean equal to one</w:t>
-      </w:r>
-    </w:p>
-    <w:p>
-      <w:pPr>
-        <w:rPr>
-          <w:color w:val="002060"/>
-        </w:rPr>
-      </w:pPr>
-      <w:r>
-        <w:rPr>
-          <w:color w:val="002060"/>
-        </w:rPr>
-        <w:t>Corresponding p-values for t-stats are all close to zero, with maximum value 7.844526-13.</w:t>
-      </w:r>
-    </w:p>
-    <w:p>
-      <w:pPr>
-        <w:rPr>
-          <w:b/>
-          <w:color w:val="002060"/>
-        </w:rPr>
-      </w:pPr>
-      <w:r>
-        <w:rPr>
-          <w:b/>
-          <w:color w:val="002060"/>
-        </w:rPr>
-        <w:t>Therefore, we can conclude that the differences of Ecology parameters and Finance parameters are normally distributed with mean equal to one</w:t>
-      </w:r>
-      <w:r>
-        <w:rPr>
-          <w:b/>
-          <w:color w:val="002060"/>
-        </w:rPr>
-        <w:t>, i.e. financial performance is estimated on one point less by 1—5 mark th</w:t>
-      </w:r>
-      <w:r>
-        <w:rPr>
-          <w:b/>
-          <w:color w:val="002060"/>
-        </w:rPr>
-        <w:t>a</w:t>
-      </w:r>
-      <w:r>
-        <w:rPr>
-          <w:b/>
-          <w:color w:val="002060"/>
-        </w:rPr>
-        <w:t>n</w:t>
-      </w:r>
-      <w:r>
-        <w:rPr>
-          <w:b/>
-          <w:color w:val="002060"/>
-        </w:rPr>
-        <w:t xml:space="preserve"> ecological performance,</w:t>
-      </w:r>
-      <w:r>
-        <w:rPr>
-          <w:b/>
+        <w:t>correlation</w:t>
+      </w:r>
+      <w:r>
+        <w:rPr>
           <w:color w:val="002060"/>
         </w:rPr>
         <w:t xml:space="preserve"> </w:t>
       </w:r>
       <w:r>
         <w:rPr>
-          <w:b/>
-          <w:color w:val="002060"/>
-        </w:rPr>
-        <w:t>in average</w:t>
-      </w:r>
-      <w:r>
-        <w:rPr>
-          <w:b/>
-          <w:color w:val="002060"/>
-        </w:rPr>
-        <w:t>.</w:t>
-      </w:r>
-      <w:r>
-        <w:rPr>
-          <w:b/>
-          <w:color w:val="002060"/>
-        </w:rPr>
-        <w:t xml:space="preserve"> Also, the results show good level of confidence above 0.95.</w:t>
-      </w:r>
+          <w:color w:val="002060"/>
+        </w:rPr>
+        <w:t>and</w:t>
+      </w:r>
+      <w:r>
+        <w:rPr>
+          <w:color w:val="002060"/>
+        </w:rPr>
+        <w:t xml:space="preserve"> </w:t>
+      </w:r>
+      <w:r>
+        <w:rPr>
+          <w:color w:val="002060"/>
+        </w:rPr>
+        <w:t>corresponding p-values are also within a range 0.04-0.23 (see Appendix)</w:t>
+      </w:r>
+      <w:r>
+        <w:rPr>
+          <w:color w:val="002060"/>
+        </w:rPr>
+        <w:t xml:space="preserve">, so our </w:t>
+      </w:r>
+      <w:r>
+        <w:rPr>
+          <w:color w:val="002060"/>
+        </w:rPr>
+        <w:t>statistical significance level</w:t>
+      </w:r>
+      <w:r>
+        <w:rPr>
+          <w:color w:val="002060"/>
+        </w:rPr>
+        <w:t xml:space="preserve"> is not enough to establish a correlation and, so we have found a clear independent variable in our model.</w:t>
+      </w:r>
+    </w:p>
+    <w:p>
+      <w:pPr>
+        <w:rPr>
+          <w:color w:val="002060"/>
+        </w:rPr>
+      </w:pPr>
+      <w:r>
+        <w:rPr>
+          <w:color w:val="002060"/>
+        </w:rPr>
+        <w:t>Paired t-statistics is</w:t>
+      </w:r>
+      <w:r>
+        <w:rPr>
+          <w:color w:val="002060"/>
+        </w:rPr>
+        <w:t xml:space="preserve"> performed for</w:t>
+      </w:r>
+      <w:r>
+        <w:rPr>
+          <w:color w:val="002060"/>
+        </w:rPr>
+        <w:t xml:space="preserve"> checking</w:t>
+      </w:r>
+      <w:r>
+        <w:rPr>
+          <w:color w:val="002060"/>
+        </w:rPr>
+        <w:t xml:space="preserve"> standard mean</w:t>
+      </w:r>
+      <w:r>
+        <w:rPr>
+          <w:color w:val="002060"/>
+        </w:rPr>
+        <w:t>s</w:t>
+      </w:r>
+      <w:r>
+        <w:rPr>
+          <w:color w:val="002060"/>
+        </w:rPr>
+        <w:t xml:space="preserve"> </w:t>
+      </w:r>
+      <w:r>
+        <w:rPr>
+          <w:color w:val="002060"/>
+        </w:rPr>
+        <w:t>of financial perception parameters and proactive orientation parameters</w:t>
+      </w:r>
+      <w:r>
+        <w:rPr>
+          <w:color w:val="002060"/>
+        </w:rPr>
+        <w:t xml:space="preserve"> also proves that proactive orientation parameters</w:t>
+      </w:r>
+      <w:r>
+        <w:rPr>
+          <w:color w:val="002060"/>
+        </w:rPr>
+        <w:t xml:space="preserve"> (</w:t>
+      </w:r>
+      <w:r>
+        <w:rPr>
+          <w:color w:val="002060"/>
+        </w:rPr>
+        <w:t>anticipation, usage and implementation of the latest technologies</w:t>
+      </w:r>
+      <w:r>
+        <w:rPr>
+          <w:color w:val="002060"/>
+        </w:rPr>
+        <w:t xml:space="preserve">, as well as </w:t>
+      </w:r>
+      <w:r>
+        <w:rPr>
+          <w:color w:val="002060"/>
+        </w:rPr>
+        <w:t>R&amp;D parameter</w:t>
+      </w:r>
+      <w:r>
+        <w:rPr>
+          <w:color w:val="002060"/>
+        </w:rPr>
+        <w:t>)</w:t>
+      </w:r>
+      <w:r>
+        <w:rPr>
+          <w:color w:val="002060"/>
+        </w:rPr>
+        <w:t xml:space="preserve"> </w:t>
+      </w:r>
+      <w:r>
+        <w:rPr>
+          <w:color w:val="002060"/>
+        </w:rPr>
+        <w:t>are</w:t>
+      </w:r>
+      <w:r>
+        <w:rPr>
+          <w:color w:val="002060"/>
+        </w:rPr>
+        <w:t xml:space="preserve"> the</w:t>
+      </w:r>
+      <w:r>
+        <w:rPr>
+          <w:color w:val="002060"/>
+        </w:rPr>
+        <w:t xml:space="preserve"> statistically the</w:t>
+      </w:r>
+      <w:r>
+        <w:rPr>
+          <w:color w:val="002060"/>
+        </w:rPr>
+        <w:t xml:space="preserve"> same </w:t>
+      </w:r>
+      <w:r>
+        <w:rPr>
+          <w:color w:val="002060"/>
+        </w:rPr>
+        <w:t>(see Appendix</w:t>
+      </w:r>
+      <w:r>
+        <w:rPr>
+          <w:color w:val="002060"/>
+        </w:rPr>
+        <w:t>)</w:t>
+      </w:r>
+      <w:r>
+        <w:rPr>
+          <w:color w:val="002060"/>
+        </w:rPr>
+        <w:t xml:space="preserve"> with 0.95 confidence level</w:t>
+      </w:r>
+      <w:r>
+        <w:rPr>
+          <w:color w:val="002060"/>
+        </w:rPr>
+        <w:t xml:space="preserve">. </w:t>
+      </w:r>
+    </w:p>
+    <w:p>
+      <w:pPr>
+        <w:rPr>
+          <w:rFonts w:ascii="Times New Roman" w:hAnsi="Times New Roman" w:cs="Times New Roman"/>
+          <w:color w:val="002060"/>
+        </w:rPr>
+      </w:pPr>
     </w:p>
     <w:p>
       <w:pPr>
@@ -11853,7 +12209,6 @@
         <w:rPr>
           <w:color w:val="002060"/>
         </w:rPr>
-        <w:lastRenderedPageBreak/>
         <w:t xml:space="preserve">Using the same analysis approach to estimate dependency between proactive orientation of the firms and their ecological orientation, we get the following results: </w:t>
       </w:r>
     </w:p>
@@ -11954,7 +12309,6 @@
                 <w:szCs w:val="20"/>
               </w:rPr>
             </w:pPr>
-            <w:proofErr w:type="spellStart"/>
             <w:r>
               <w:rPr>
                 <w:rFonts w:ascii="Arial" w:eastAsia="Times New Roman" w:hAnsi="Arial" w:cs="Arial"/>
@@ -11962,9 +12316,8 @@
                 <w:sz w:val="20"/>
                 <w:szCs w:val="20"/>
               </w:rPr>
-              <w:t>Superirority</w:t>
-            </w:r>
-            <w:proofErr w:type="spellEnd"/>
+              <w:t>Superiority</w:t>
+            </w:r>
           </w:p>
         </w:tc>
         <w:tc>
@@ -12750,865 +13103,6 @@
     <w:p>
       <w:pPr>
         <w:rPr>
-          <w:color w:val="002060"/>
-        </w:rPr>
-      </w:pPr>
-      <w:r>
-        <w:rPr>
-          <w:color w:val="002060"/>
-        </w:rPr>
-        <w:t>For the estimations of the differences we have the next tables:</w:t>
-      </w:r>
-    </w:p>
-    <w:p>
-      <w:pPr>
-        <w:rPr>
-          <w:color w:val="002060"/>
-        </w:rPr>
-      </w:pPr>
-      <w:r>
-        <w:rPr>
-          <w:color w:val="002060"/>
-        </w:rPr>
-        <w:t>t-stat for differences</w:t>
-      </w:r>
-    </w:p>
-    <w:tbl>
-      <w:tblPr>
-        <w:tblW w:w="8358" w:type="dxa"/>
-        <w:tblBorders>
-          <w:top w:val="single" w:sz="4" w:space="0" w:color="auto"/>
-          <w:left w:val="single" w:sz="4" w:space="0" w:color="auto"/>
-          <w:bottom w:val="single" w:sz="4" w:space="0" w:color="auto"/>
-          <w:right w:val="single" w:sz="4" w:space="0" w:color="auto"/>
-          <w:insideH w:val="single" w:sz="4" w:space="0" w:color="auto"/>
-          <w:insideV w:val="single" w:sz="4" w:space="0" w:color="auto"/>
-        </w:tblBorders>
-        <w:tblLook w:val="04A0" w:firstRow="1" w:lastRow="0" w:firstColumn="1" w:lastColumn="0" w:noHBand="0" w:noVBand="1"/>
-      </w:tblPr>
-      <w:tblGrid>
-        <w:gridCol w:w="3055"/>
-        <w:gridCol w:w="1195"/>
-        <w:gridCol w:w="1239"/>
-        <w:gridCol w:w="1184"/>
-        <w:gridCol w:w="1685"/>
-      </w:tblGrid>
-      <w:tr>
-        <w:trPr>
-          <w:trHeight w:val="255"/>
-        </w:trPr>
-        <w:tc>
-          <w:tcPr>
-            <w:tcW w:w="3055" w:type="dxa"/>
-            <w:shd w:val="clear" w:color="auto" w:fill="auto"/>
-            <w:noWrap/>
-            <w:vAlign w:val="bottom"/>
-            <w:hideMark/>
-          </w:tcPr>
-          <w:p>
-            <w:pPr>
-              <w:spacing w:after="0" w:line="240" w:lineRule="auto"/>
-              <w:rPr>
-                <w:rFonts w:ascii="Times New Roman" w:eastAsia="Times New Roman" w:hAnsi="Times New Roman" w:cs="Times New Roman"/>
-                <w:color w:val="002060"/>
-                <w:sz w:val="24"/>
-                <w:szCs w:val="24"/>
-              </w:rPr>
-            </w:pPr>
-            <w:r>
-              <w:rPr>
-                <w:color w:val="002060"/>
-              </w:rPr>
-              <w:t>Proactivity parameter</w:t>
-            </w:r>
-          </w:p>
-        </w:tc>
-        <w:tc>
-          <w:tcPr>
-            <w:tcW w:w="1195" w:type="dxa"/>
-            <w:shd w:val="clear" w:color="auto" w:fill="auto"/>
-            <w:noWrap/>
-            <w:vAlign w:val="bottom"/>
-            <w:hideMark/>
-          </w:tcPr>
-          <w:p>
-            <w:pPr>
-              <w:spacing w:after="0" w:line="240" w:lineRule="auto"/>
-              <w:rPr>
-                <w:rFonts w:ascii="Arial" w:eastAsia="Times New Roman" w:hAnsi="Arial" w:cs="Arial"/>
-                <w:color w:val="002060"/>
-                <w:sz w:val="20"/>
-                <w:szCs w:val="20"/>
-              </w:rPr>
-            </w:pPr>
-            <w:r>
-              <w:rPr>
-                <w:rFonts w:ascii="Arial" w:eastAsia="Times New Roman" w:hAnsi="Arial" w:cs="Arial"/>
-                <w:color w:val="002060"/>
-                <w:sz w:val="20"/>
-                <w:szCs w:val="20"/>
-              </w:rPr>
-              <w:t>Investment</w:t>
-            </w:r>
-          </w:p>
-        </w:tc>
-        <w:tc>
-          <w:tcPr>
-            <w:tcW w:w="1239" w:type="dxa"/>
-            <w:shd w:val="clear" w:color="auto" w:fill="auto"/>
-            <w:noWrap/>
-            <w:vAlign w:val="bottom"/>
-            <w:hideMark/>
-          </w:tcPr>
-          <w:p>
-            <w:pPr>
-              <w:spacing w:after="0" w:line="240" w:lineRule="auto"/>
-              <w:rPr>
-                <w:rFonts w:ascii="Arial" w:eastAsia="Times New Roman" w:hAnsi="Arial" w:cs="Arial"/>
-                <w:color w:val="002060"/>
-                <w:sz w:val="20"/>
-                <w:szCs w:val="20"/>
-              </w:rPr>
-            </w:pPr>
-            <w:proofErr w:type="spellStart"/>
-            <w:r>
-              <w:rPr>
-                <w:rFonts w:ascii="Arial" w:eastAsia="Times New Roman" w:hAnsi="Arial" w:cs="Arial"/>
-                <w:color w:val="002060"/>
-                <w:sz w:val="20"/>
-                <w:szCs w:val="20"/>
-              </w:rPr>
-              <w:t>Superirority</w:t>
-            </w:r>
-            <w:proofErr w:type="spellEnd"/>
-          </w:p>
-        </w:tc>
-        <w:tc>
-          <w:tcPr>
-            <w:tcW w:w="1184" w:type="dxa"/>
-            <w:shd w:val="clear" w:color="auto" w:fill="auto"/>
-            <w:noWrap/>
-            <w:vAlign w:val="bottom"/>
-            <w:hideMark/>
-          </w:tcPr>
-          <w:p>
-            <w:pPr>
-              <w:spacing w:after="0" w:line="240" w:lineRule="auto"/>
-              <w:rPr>
-                <w:rFonts w:ascii="Arial" w:eastAsia="Times New Roman" w:hAnsi="Arial" w:cs="Arial"/>
-                <w:color w:val="002060"/>
-                <w:sz w:val="20"/>
-                <w:szCs w:val="20"/>
-              </w:rPr>
-            </w:pPr>
-            <w:r>
-              <w:rPr>
-                <w:rFonts w:ascii="Arial" w:eastAsia="Times New Roman" w:hAnsi="Arial" w:cs="Arial"/>
-                <w:color w:val="002060"/>
-                <w:sz w:val="20"/>
-                <w:szCs w:val="20"/>
-              </w:rPr>
-              <w:t>Reputation</w:t>
-            </w:r>
-          </w:p>
-        </w:tc>
-        <w:tc>
-          <w:tcPr>
-            <w:tcW w:w="1685" w:type="dxa"/>
-            <w:shd w:val="clear" w:color="auto" w:fill="auto"/>
-            <w:noWrap/>
-            <w:vAlign w:val="bottom"/>
-            <w:hideMark/>
-          </w:tcPr>
-          <w:p>
-            <w:pPr>
-              <w:spacing w:after="0" w:line="240" w:lineRule="auto"/>
-              <w:rPr>
-                <w:rFonts w:ascii="Arial" w:eastAsia="Times New Roman" w:hAnsi="Arial" w:cs="Arial"/>
-                <w:color w:val="002060"/>
-                <w:sz w:val="20"/>
-                <w:szCs w:val="20"/>
-              </w:rPr>
-            </w:pPr>
-            <w:r>
-              <w:rPr>
-                <w:rFonts w:ascii="Arial" w:eastAsia="Times New Roman" w:hAnsi="Arial" w:cs="Arial"/>
-                <w:color w:val="002060"/>
-                <w:sz w:val="20"/>
-                <w:szCs w:val="20"/>
-              </w:rPr>
-              <w:t>Advantage</w:t>
-            </w:r>
-          </w:p>
-        </w:tc>
-      </w:tr>
-      <w:tr>
-        <w:trPr>
-          <w:trHeight w:val="255"/>
-        </w:trPr>
-        <w:tc>
-          <w:tcPr>
-            <w:tcW w:w="3055" w:type="dxa"/>
-            <w:shd w:val="clear" w:color="auto" w:fill="auto"/>
-            <w:noWrap/>
-            <w:vAlign w:val="bottom"/>
-            <w:hideMark/>
-          </w:tcPr>
-          <w:p>
-            <w:pPr>
-              <w:spacing w:after="0" w:line="240" w:lineRule="auto"/>
-              <w:rPr>
-                <w:rFonts w:ascii="Arial" w:eastAsia="Times New Roman" w:hAnsi="Arial" w:cs="Arial"/>
-                <w:color w:val="002060"/>
-                <w:sz w:val="20"/>
-                <w:szCs w:val="20"/>
-              </w:rPr>
-            </w:pPr>
-            <w:r>
-              <w:rPr>
-                <w:rFonts w:asciiTheme="majorBidi" w:hAnsiTheme="majorBidi" w:cstheme="majorBidi"/>
-              </w:rPr>
-              <w:t>Usage</w:t>
-            </w:r>
-          </w:p>
-        </w:tc>
-        <w:tc>
-          <w:tcPr>
-            <w:tcW w:w="1195" w:type="dxa"/>
-            <w:shd w:val="clear" w:color="auto" w:fill="auto"/>
-            <w:noWrap/>
-            <w:vAlign w:val="bottom"/>
-            <w:hideMark/>
-          </w:tcPr>
-          <w:p>
-            <w:pPr>
-              <w:spacing w:after="0" w:line="240" w:lineRule="auto"/>
-              <w:jc w:val="right"/>
-              <w:rPr>
-                <w:rFonts w:ascii="Arial" w:eastAsia="Times New Roman" w:hAnsi="Arial" w:cs="Arial"/>
-                <w:color w:val="002060"/>
-                <w:sz w:val="20"/>
-                <w:szCs w:val="20"/>
-              </w:rPr>
-            </w:pPr>
-            <w:r>
-              <w:rPr>
-                <w:rFonts w:ascii="Arial" w:eastAsia="Times New Roman" w:hAnsi="Arial" w:cs="Arial"/>
-                <w:color w:val="002060"/>
-                <w:sz w:val="20"/>
-                <w:szCs w:val="20"/>
-              </w:rPr>
-              <w:t>-7.87377</w:t>
-            </w:r>
-          </w:p>
-        </w:tc>
-        <w:tc>
-          <w:tcPr>
-            <w:tcW w:w="1239" w:type="dxa"/>
-            <w:shd w:val="clear" w:color="auto" w:fill="auto"/>
-            <w:noWrap/>
-            <w:vAlign w:val="bottom"/>
-            <w:hideMark/>
-          </w:tcPr>
-          <w:p>
-            <w:pPr>
-              <w:spacing w:after="0" w:line="240" w:lineRule="auto"/>
-              <w:jc w:val="right"/>
-              <w:rPr>
-                <w:rFonts w:ascii="Arial" w:eastAsia="Times New Roman" w:hAnsi="Arial" w:cs="Arial"/>
-                <w:color w:val="002060"/>
-                <w:sz w:val="20"/>
-                <w:szCs w:val="20"/>
-              </w:rPr>
-            </w:pPr>
-            <w:r>
-              <w:rPr>
-                <w:rFonts w:ascii="Arial" w:eastAsia="Times New Roman" w:hAnsi="Arial" w:cs="Arial"/>
-                <w:color w:val="002060"/>
-                <w:sz w:val="20"/>
-                <w:szCs w:val="20"/>
-              </w:rPr>
-              <w:t>-6.87386</w:t>
-            </w:r>
-          </w:p>
-        </w:tc>
-        <w:tc>
-          <w:tcPr>
-            <w:tcW w:w="1184" w:type="dxa"/>
-            <w:shd w:val="clear" w:color="auto" w:fill="auto"/>
-            <w:noWrap/>
-            <w:vAlign w:val="bottom"/>
-            <w:hideMark/>
-          </w:tcPr>
-          <w:p>
-            <w:pPr>
-              <w:spacing w:after="0" w:line="240" w:lineRule="auto"/>
-              <w:jc w:val="right"/>
-              <w:rPr>
-                <w:rFonts w:ascii="Arial" w:eastAsia="Times New Roman" w:hAnsi="Arial" w:cs="Arial"/>
-                <w:color w:val="002060"/>
-                <w:sz w:val="20"/>
-                <w:szCs w:val="20"/>
-              </w:rPr>
-            </w:pPr>
-            <w:r>
-              <w:rPr>
-                <w:rFonts w:ascii="Arial" w:eastAsia="Times New Roman" w:hAnsi="Arial" w:cs="Arial"/>
-                <w:color w:val="002060"/>
-                <w:sz w:val="20"/>
-                <w:szCs w:val="20"/>
-              </w:rPr>
-              <w:t>-7.0147</w:t>
-            </w:r>
-          </w:p>
-        </w:tc>
-        <w:tc>
-          <w:tcPr>
-            <w:tcW w:w="1685" w:type="dxa"/>
-            <w:shd w:val="clear" w:color="auto" w:fill="auto"/>
-            <w:noWrap/>
-            <w:vAlign w:val="bottom"/>
-            <w:hideMark/>
-          </w:tcPr>
-          <w:p>
-            <w:pPr>
-              <w:spacing w:after="0" w:line="240" w:lineRule="auto"/>
-              <w:jc w:val="right"/>
-              <w:rPr>
-                <w:rFonts w:ascii="Arial" w:eastAsia="Times New Roman" w:hAnsi="Arial" w:cs="Arial"/>
-                <w:color w:val="002060"/>
-                <w:sz w:val="20"/>
-                <w:szCs w:val="20"/>
-              </w:rPr>
-            </w:pPr>
-            <w:r>
-              <w:rPr>
-                <w:rFonts w:ascii="Arial" w:eastAsia="Times New Roman" w:hAnsi="Arial" w:cs="Arial"/>
-                <w:color w:val="002060"/>
-                <w:sz w:val="20"/>
-                <w:szCs w:val="20"/>
-              </w:rPr>
-              <w:t>-7.90812</w:t>
-            </w:r>
-          </w:p>
-        </w:tc>
-      </w:tr>
-      <w:tr>
-        <w:trPr>
-          <w:trHeight w:val="255"/>
-        </w:trPr>
-        <w:tc>
-          <w:tcPr>
-            <w:tcW w:w="3055" w:type="dxa"/>
-            <w:shd w:val="clear" w:color="auto" w:fill="auto"/>
-            <w:noWrap/>
-            <w:vAlign w:val="bottom"/>
-            <w:hideMark/>
-          </w:tcPr>
-          <w:p>
-            <w:pPr>
-              <w:spacing w:after="0" w:line="240" w:lineRule="auto"/>
-              <w:rPr>
-                <w:rFonts w:ascii="Arial" w:eastAsia="Times New Roman" w:hAnsi="Arial" w:cs="Arial"/>
-                <w:color w:val="002060"/>
-                <w:sz w:val="20"/>
-                <w:szCs w:val="20"/>
-              </w:rPr>
-            </w:pPr>
-            <w:r>
-              <w:rPr>
-                <w:rFonts w:asciiTheme="majorBidi" w:hAnsiTheme="majorBidi" w:cstheme="majorBidi"/>
-              </w:rPr>
-              <w:t>Anticipation</w:t>
-            </w:r>
-          </w:p>
-        </w:tc>
-        <w:tc>
-          <w:tcPr>
-            <w:tcW w:w="1195" w:type="dxa"/>
-            <w:shd w:val="clear" w:color="auto" w:fill="auto"/>
-            <w:noWrap/>
-            <w:vAlign w:val="bottom"/>
-            <w:hideMark/>
-          </w:tcPr>
-          <w:p>
-            <w:pPr>
-              <w:spacing w:after="0" w:line="240" w:lineRule="auto"/>
-              <w:jc w:val="right"/>
-              <w:rPr>
-                <w:rFonts w:ascii="Arial" w:eastAsia="Times New Roman" w:hAnsi="Arial" w:cs="Arial"/>
-                <w:color w:val="002060"/>
-                <w:sz w:val="20"/>
-                <w:szCs w:val="20"/>
-              </w:rPr>
-            </w:pPr>
-            <w:r>
-              <w:rPr>
-                <w:rFonts w:ascii="Arial" w:eastAsia="Times New Roman" w:hAnsi="Arial" w:cs="Arial"/>
-                <w:color w:val="002060"/>
-                <w:sz w:val="20"/>
-                <w:szCs w:val="20"/>
-              </w:rPr>
-              <w:t>-8.96548</w:t>
-            </w:r>
-          </w:p>
-        </w:tc>
-        <w:tc>
-          <w:tcPr>
-            <w:tcW w:w="1239" w:type="dxa"/>
-            <w:shd w:val="clear" w:color="auto" w:fill="auto"/>
-            <w:noWrap/>
-            <w:vAlign w:val="bottom"/>
-            <w:hideMark/>
-          </w:tcPr>
-          <w:p>
-            <w:pPr>
-              <w:spacing w:after="0" w:line="240" w:lineRule="auto"/>
-              <w:jc w:val="right"/>
-              <w:rPr>
-                <w:rFonts w:ascii="Arial" w:eastAsia="Times New Roman" w:hAnsi="Arial" w:cs="Arial"/>
-                <w:color w:val="002060"/>
-                <w:sz w:val="20"/>
-                <w:szCs w:val="20"/>
-              </w:rPr>
-            </w:pPr>
-            <w:r>
-              <w:rPr>
-                <w:rFonts w:ascii="Arial" w:eastAsia="Times New Roman" w:hAnsi="Arial" w:cs="Arial"/>
-                <w:color w:val="002060"/>
-                <w:sz w:val="20"/>
-                <w:szCs w:val="20"/>
-              </w:rPr>
-              <w:t>-8.09345</w:t>
-            </w:r>
-          </w:p>
-        </w:tc>
-        <w:tc>
-          <w:tcPr>
-            <w:tcW w:w="1184" w:type="dxa"/>
-            <w:shd w:val="clear" w:color="auto" w:fill="auto"/>
-            <w:noWrap/>
-            <w:vAlign w:val="bottom"/>
-            <w:hideMark/>
-          </w:tcPr>
-          <w:p>
-            <w:pPr>
-              <w:spacing w:after="0" w:line="240" w:lineRule="auto"/>
-              <w:jc w:val="right"/>
-              <w:rPr>
-                <w:rFonts w:ascii="Arial" w:eastAsia="Times New Roman" w:hAnsi="Arial" w:cs="Arial"/>
-                <w:color w:val="002060"/>
-                <w:sz w:val="20"/>
-                <w:szCs w:val="20"/>
-              </w:rPr>
-            </w:pPr>
-            <w:r>
-              <w:rPr>
-                <w:rFonts w:ascii="Arial" w:eastAsia="Times New Roman" w:hAnsi="Arial" w:cs="Arial"/>
-                <w:color w:val="002060"/>
-                <w:sz w:val="20"/>
-                <w:szCs w:val="20"/>
-              </w:rPr>
-              <w:t>-8.24649</w:t>
-            </w:r>
-          </w:p>
-        </w:tc>
-        <w:tc>
-          <w:tcPr>
-            <w:tcW w:w="1685" w:type="dxa"/>
-            <w:shd w:val="clear" w:color="auto" w:fill="auto"/>
-            <w:noWrap/>
-            <w:vAlign w:val="bottom"/>
-            <w:hideMark/>
-          </w:tcPr>
-          <w:p>
-            <w:pPr>
-              <w:spacing w:after="0" w:line="240" w:lineRule="auto"/>
-              <w:jc w:val="right"/>
-              <w:rPr>
-                <w:rFonts w:ascii="Arial" w:eastAsia="Times New Roman" w:hAnsi="Arial" w:cs="Arial"/>
-                <w:color w:val="002060"/>
-                <w:sz w:val="20"/>
-                <w:szCs w:val="20"/>
-              </w:rPr>
-            </w:pPr>
-            <w:r>
-              <w:rPr>
-                <w:rFonts w:ascii="Arial" w:eastAsia="Times New Roman" w:hAnsi="Arial" w:cs="Arial"/>
-                <w:color w:val="002060"/>
-                <w:sz w:val="20"/>
-                <w:szCs w:val="20"/>
-              </w:rPr>
-              <w:t>-9.00382</w:t>
-            </w:r>
-          </w:p>
-        </w:tc>
-      </w:tr>
-      <w:tr>
-        <w:trPr>
-          <w:trHeight w:val="255"/>
-        </w:trPr>
-        <w:tc>
-          <w:tcPr>
-            <w:tcW w:w="3055" w:type="dxa"/>
-            <w:shd w:val="clear" w:color="auto" w:fill="auto"/>
-            <w:noWrap/>
-            <w:vAlign w:val="bottom"/>
-            <w:hideMark/>
-          </w:tcPr>
-          <w:p>
-            <w:pPr>
-              <w:spacing w:after="0" w:line="240" w:lineRule="auto"/>
-              <w:rPr>
-                <w:rFonts w:ascii="Arial" w:eastAsia="Times New Roman" w:hAnsi="Arial" w:cs="Arial"/>
-                <w:color w:val="002060"/>
-                <w:sz w:val="20"/>
-                <w:szCs w:val="20"/>
-              </w:rPr>
-            </w:pPr>
-            <w:r>
-              <w:rPr>
-                <w:rFonts w:asciiTheme="majorBidi" w:hAnsiTheme="majorBidi" w:cstheme="majorBidi"/>
-              </w:rPr>
-              <w:t>Implementation</w:t>
-            </w:r>
-          </w:p>
-        </w:tc>
-        <w:tc>
-          <w:tcPr>
-            <w:tcW w:w="1195" w:type="dxa"/>
-            <w:shd w:val="clear" w:color="auto" w:fill="auto"/>
-            <w:noWrap/>
-            <w:vAlign w:val="bottom"/>
-            <w:hideMark/>
-          </w:tcPr>
-          <w:p>
-            <w:pPr>
-              <w:spacing w:after="0" w:line="240" w:lineRule="auto"/>
-              <w:jc w:val="right"/>
-              <w:rPr>
-                <w:rFonts w:ascii="Arial" w:eastAsia="Times New Roman" w:hAnsi="Arial" w:cs="Arial"/>
-                <w:color w:val="002060"/>
-                <w:sz w:val="20"/>
-                <w:szCs w:val="20"/>
-              </w:rPr>
-            </w:pPr>
-            <w:r>
-              <w:rPr>
-                <w:rFonts w:ascii="Arial" w:eastAsia="Times New Roman" w:hAnsi="Arial" w:cs="Arial"/>
-                <w:color w:val="002060"/>
-                <w:sz w:val="20"/>
-                <w:szCs w:val="20"/>
-              </w:rPr>
-              <w:t>-9.20875</w:t>
-            </w:r>
-          </w:p>
-        </w:tc>
-        <w:tc>
-          <w:tcPr>
-            <w:tcW w:w="1239" w:type="dxa"/>
-            <w:shd w:val="clear" w:color="auto" w:fill="auto"/>
-            <w:noWrap/>
-            <w:vAlign w:val="bottom"/>
-            <w:hideMark/>
-          </w:tcPr>
-          <w:p>
-            <w:pPr>
-              <w:spacing w:after="0" w:line="240" w:lineRule="auto"/>
-              <w:jc w:val="right"/>
-              <w:rPr>
-                <w:rFonts w:ascii="Arial" w:eastAsia="Times New Roman" w:hAnsi="Arial" w:cs="Arial"/>
-                <w:color w:val="002060"/>
-                <w:sz w:val="20"/>
-                <w:szCs w:val="20"/>
-              </w:rPr>
-            </w:pPr>
-            <w:r>
-              <w:rPr>
-                <w:rFonts w:ascii="Arial" w:eastAsia="Times New Roman" w:hAnsi="Arial" w:cs="Arial"/>
-                <w:color w:val="002060"/>
-                <w:sz w:val="20"/>
-                <w:szCs w:val="20"/>
-              </w:rPr>
-              <w:t>-8.49884</w:t>
-            </w:r>
-          </w:p>
-        </w:tc>
-        <w:tc>
-          <w:tcPr>
-            <w:tcW w:w="1184" w:type="dxa"/>
-            <w:shd w:val="clear" w:color="auto" w:fill="auto"/>
-            <w:noWrap/>
-            <w:vAlign w:val="bottom"/>
-            <w:hideMark/>
-          </w:tcPr>
-          <w:p>
-            <w:pPr>
-              <w:spacing w:after="0" w:line="240" w:lineRule="auto"/>
-              <w:jc w:val="right"/>
-              <w:rPr>
-                <w:rFonts w:ascii="Arial" w:eastAsia="Times New Roman" w:hAnsi="Arial" w:cs="Arial"/>
-                <w:color w:val="002060"/>
-                <w:sz w:val="20"/>
-                <w:szCs w:val="20"/>
-              </w:rPr>
-            </w:pPr>
-            <w:r>
-              <w:rPr>
-                <w:rFonts w:ascii="Arial" w:eastAsia="Times New Roman" w:hAnsi="Arial" w:cs="Arial"/>
-                <w:color w:val="002060"/>
-                <w:sz w:val="20"/>
-                <w:szCs w:val="20"/>
-              </w:rPr>
-              <w:t>-8.66025</w:t>
-            </w:r>
-          </w:p>
-        </w:tc>
-        <w:tc>
-          <w:tcPr>
-            <w:tcW w:w="1685" w:type="dxa"/>
-            <w:shd w:val="clear" w:color="auto" w:fill="auto"/>
-            <w:noWrap/>
-            <w:vAlign w:val="bottom"/>
-            <w:hideMark/>
-          </w:tcPr>
-          <w:p>
-            <w:pPr>
-              <w:spacing w:after="0" w:line="240" w:lineRule="auto"/>
-              <w:jc w:val="right"/>
-              <w:rPr>
-                <w:rFonts w:ascii="Arial" w:eastAsia="Times New Roman" w:hAnsi="Arial" w:cs="Arial"/>
-                <w:color w:val="002060"/>
-                <w:sz w:val="20"/>
-                <w:szCs w:val="20"/>
-              </w:rPr>
-            </w:pPr>
-            <w:r>
-              <w:rPr>
-                <w:rFonts w:ascii="Arial" w:eastAsia="Times New Roman" w:hAnsi="Arial" w:cs="Arial"/>
-                <w:color w:val="002060"/>
-                <w:sz w:val="20"/>
-                <w:szCs w:val="20"/>
-              </w:rPr>
-              <w:t>-9.54747</w:t>
-            </w:r>
-          </w:p>
-        </w:tc>
-      </w:tr>
-      <w:tr>
-        <w:trPr>
-          <w:trHeight w:val="255"/>
-        </w:trPr>
-        <w:tc>
-          <w:tcPr>
-            <w:tcW w:w="3055" w:type="dxa"/>
-            <w:shd w:val="clear" w:color="auto" w:fill="auto"/>
-            <w:noWrap/>
-            <w:vAlign w:val="bottom"/>
-            <w:hideMark/>
-          </w:tcPr>
-          <w:p>
-            <w:pPr>
-              <w:spacing w:after="0" w:line="240" w:lineRule="auto"/>
-              <w:rPr>
-                <w:rFonts w:ascii="Arial" w:eastAsia="Times New Roman" w:hAnsi="Arial" w:cs="Arial"/>
-                <w:color w:val="002060"/>
-                <w:sz w:val="20"/>
-                <w:szCs w:val="20"/>
-              </w:rPr>
-            </w:pPr>
-            <w:r>
-              <w:rPr>
-                <w:rFonts w:ascii="Arial" w:eastAsia="Times New Roman" w:hAnsi="Arial" w:cs="Arial"/>
-                <w:color w:val="002060"/>
-                <w:sz w:val="20"/>
-                <w:szCs w:val="20"/>
-              </w:rPr>
-              <w:t>R&amp;D</w:t>
-            </w:r>
-          </w:p>
-        </w:tc>
-        <w:tc>
-          <w:tcPr>
-            <w:tcW w:w="1195" w:type="dxa"/>
-            <w:shd w:val="clear" w:color="auto" w:fill="auto"/>
-            <w:noWrap/>
-            <w:vAlign w:val="bottom"/>
-            <w:hideMark/>
-          </w:tcPr>
-          <w:p>
-            <w:pPr>
-              <w:spacing w:after="0" w:line="240" w:lineRule="auto"/>
-              <w:jc w:val="right"/>
-              <w:rPr>
-                <w:rFonts w:ascii="Arial" w:eastAsia="Times New Roman" w:hAnsi="Arial" w:cs="Arial"/>
-                <w:color w:val="002060"/>
-                <w:sz w:val="20"/>
-                <w:szCs w:val="20"/>
-              </w:rPr>
-            </w:pPr>
-            <w:r>
-              <w:rPr>
-                <w:rFonts w:ascii="Arial" w:eastAsia="Times New Roman" w:hAnsi="Arial" w:cs="Arial"/>
-                <w:color w:val="002060"/>
-                <w:sz w:val="20"/>
-                <w:szCs w:val="20"/>
-              </w:rPr>
-              <w:t>-4.8793</w:t>
-            </w:r>
-          </w:p>
-        </w:tc>
-        <w:tc>
-          <w:tcPr>
-            <w:tcW w:w="1239" w:type="dxa"/>
-            <w:shd w:val="clear" w:color="auto" w:fill="auto"/>
-            <w:noWrap/>
-            <w:vAlign w:val="bottom"/>
-            <w:hideMark/>
-          </w:tcPr>
-          <w:p>
-            <w:pPr>
-              <w:spacing w:after="0" w:line="240" w:lineRule="auto"/>
-              <w:jc w:val="right"/>
-              <w:rPr>
-                <w:rFonts w:ascii="Arial" w:eastAsia="Times New Roman" w:hAnsi="Arial" w:cs="Arial"/>
-                <w:color w:val="002060"/>
-                <w:sz w:val="20"/>
-                <w:szCs w:val="20"/>
-              </w:rPr>
-            </w:pPr>
-            <w:r>
-              <w:rPr>
-                <w:rFonts w:ascii="Arial" w:eastAsia="Times New Roman" w:hAnsi="Arial" w:cs="Arial"/>
-                <w:color w:val="002060"/>
-                <w:sz w:val="20"/>
-                <w:szCs w:val="20"/>
-              </w:rPr>
-              <w:t>-4.11442</w:t>
-            </w:r>
-          </w:p>
-        </w:tc>
-        <w:tc>
-          <w:tcPr>
-            <w:tcW w:w="1184" w:type="dxa"/>
-            <w:shd w:val="clear" w:color="auto" w:fill="auto"/>
-            <w:noWrap/>
-            <w:vAlign w:val="bottom"/>
-            <w:hideMark/>
-          </w:tcPr>
-          <w:p>
-            <w:pPr>
-              <w:spacing w:after="0" w:line="240" w:lineRule="auto"/>
-              <w:jc w:val="right"/>
-              <w:rPr>
-                <w:rFonts w:ascii="Arial" w:eastAsia="Times New Roman" w:hAnsi="Arial" w:cs="Arial"/>
-                <w:color w:val="002060"/>
-                <w:sz w:val="20"/>
-                <w:szCs w:val="20"/>
-              </w:rPr>
-            </w:pPr>
-            <w:r>
-              <w:rPr>
-                <w:rFonts w:ascii="Arial" w:eastAsia="Times New Roman" w:hAnsi="Arial" w:cs="Arial"/>
-                <w:color w:val="002060"/>
-                <w:sz w:val="20"/>
-                <w:szCs w:val="20"/>
-              </w:rPr>
-              <w:t>-4.25859</w:t>
-            </w:r>
-          </w:p>
-        </w:tc>
-        <w:tc>
-          <w:tcPr>
-            <w:tcW w:w="1685" w:type="dxa"/>
-            <w:shd w:val="clear" w:color="auto" w:fill="auto"/>
-            <w:noWrap/>
-            <w:vAlign w:val="bottom"/>
-            <w:hideMark/>
-          </w:tcPr>
-          <w:p>
-            <w:pPr>
-              <w:spacing w:after="0" w:line="240" w:lineRule="auto"/>
-              <w:jc w:val="right"/>
-              <w:rPr>
-                <w:rFonts w:ascii="Arial" w:eastAsia="Times New Roman" w:hAnsi="Arial" w:cs="Arial"/>
-                <w:color w:val="002060"/>
-                <w:sz w:val="20"/>
-                <w:szCs w:val="20"/>
-              </w:rPr>
-            </w:pPr>
-            <w:r>
-              <w:rPr>
-                <w:rFonts w:ascii="Arial" w:eastAsia="Times New Roman" w:hAnsi="Arial" w:cs="Arial"/>
-                <w:color w:val="002060"/>
-                <w:sz w:val="20"/>
-                <w:szCs w:val="20"/>
-              </w:rPr>
-              <w:t>-5.04982</w:t>
-            </w:r>
-          </w:p>
-        </w:tc>
-      </w:tr>
-    </w:tbl>
-    <w:p>
-      <w:pPr>
-        <w:rPr>
-          <w:color w:val="002060"/>
-        </w:rPr>
-      </w:pPr>
-      <w:r>
-        <w:rPr>
-          <w:color w:val="002060"/>
-        </w:rPr>
-        <w:tab/>
-      </w:r>
-      <w:r>
-        <w:rPr>
-          <w:color w:val="002060"/>
-        </w:rPr>
-        <w:t xml:space="preserve">Table 6. </w:t>
-      </w:r>
-      <w:r>
-        <w:rPr>
-          <w:color w:val="002060"/>
-        </w:rPr>
-        <w:t>t-stat</w:t>
-      </w:r>
-      <w:r>
-        <w:rPr>
-          <w:color w:val="002060"/>
-        </w:rPr>
-        <w:t>istics for Proactivity minus Ecological parameters with mean equal to zero</w:t>
-      </w:r>
-    </w:p>
-    <w:p>
-      <w:pPr>
-        <w:rPr>
-          <w:color w:val="002060"/>
-        </w:rPr>
-      </w:pPr>
-      <w:r>
-        <w:rPr>
-          <w:color w:val="002060"/>
-        </w:rPr>
-        <w:t xml:space="preserve">Where </w:t>
-      </w:r>
-      <w:r>
-        <w:rPr>
-          <w:color w:val="002060"/>
-        </w:rPr>
-        <w:t>p-values for t-stats are close to zero with maximum value 0.000064</w:t>
-      </w:r>
-      <w:r>
-        <w:rPr>
-          <w:color w:val="002060"/>
-        </w:rPr>
-        <w:t>.</w:t>
-      </w:r>
-    </w:p>
-    <w:p>
-      <w:pPr>
-        <w:rPr>
           <w:b/>
           <w:color w:val="002060"/>
         </w:rPr>
@@ -13618,26 +13112,40 @@
           <w:b/>
           <w:color w:val="002060"/>
         </w:rPr>
-        <w:t>Thus, we can conclude that the Ecology estimations are almost equal to proactive orientation, with difference as normally distributed with zero mean value</w:t>
-      </w:r>
-      <w:r>
+        <w:t xml:space="preserve">The check of the hypothesis that means of the Proactivity parameters and </w:t>
+      </w:r>
+      <w:r>
+        <w:rPr>
+          <w:color w:val="002060"/>
+        </w:rPr>
+        <w:t>Ecological parameters</w:t>
+      </w:r>
+      <w:r>
+        <w:rPr>
+          <w:color w:val="002060"/>
+        </w:rPr>
+        <w:t xml:space="preserve"> have the same value with paired and individual t-statistics confirms with level 0.95   </w:t>
+      </w:r>
+    </w:p>
+    <w:p>
+      <w:pPr>
         <w:rPr>
           <w:b/>
           <w:color w:val="002060"/>
         </w:rPr>
-        <w:t xml:space="preserve">, i.e. </w:t>
-      </w:r>
-      <w:r>
-        <w:rPr>
-          <w:color w:val="002060"/>
-        </w:rPr>
-        <w:t>innovations and ecology</w:t>
-      </w:r>
+      </w:pPr>
       <w:r>
         <w:rPr>
           <w:b/>
           <w:color w:val="002060"/>
         </w:rPr>
+        <w:t>Thus, we can conclude that the</w:t>
+      </w:r>
+      <w:r>
+        <w:rPr>
+          <w:b/>
+          <w:color w:val="002060"/>
+        </w:rPr>
         <w:t xml:space="preserve"> </w:t>
       </w:r>
       <w:r>
@@ -13645,15 +13153,108 @@
           <w:b/>
           <w:color w:val="002060"/>
         </w:rPr>
-        <w:t>are estimated almost equally in average.</w:t>
+        <w:t>proactive orientation</w:t>
       </w:r>
       <w:r>
         <w:rPr>
           <w:b/>
           <w:color w:val="002060"/>
         </w:rPr>
-        <w:t xml:space="preserve"> Also, the results show good level of confidence above 0.95.</w:t>
-      </w:r>
+        <w:t xml:space="preserve"> parameters are influence innovation parameters and </w:t>
+      </w:r>
+      <w:r>
+        <w:rPr>
+          <w:b/>
+          <w:color w:val="002060"/>
+        </w:rPr>
+        <w:t>Ecology estimations</w:t>
+      </w:r>
+      <w:r>
+        <w:rPr>
+          <w:b/>
+          <w:color w:val="002060"/>
+        </w:rPr>
+        <w:t xml:space="preserve"> parameters</w:t>
+      </w:r>
+      <w:r>
+        <w:rPr>
+          <w:b/>
+          <w:color w:val="002060"/>
+        </w:rPr>
+        <w:t xml:space="preserve"> </w:t>
+      </w:r>
+      <w:r>
+        <w:rPr>
+          <w:b/>
+          <w:color w:val="002060"/>
+        </w:rPr>
+        <w:t xml:space="preserve">i.e. </w:t>
+      </w:r>
+      <w:r>
+        <w:rPr>
+          <w:b/>
+          <w:color w:val="002060"/>
+        </w:rPr>
+        <w:t xml:space="preserve">proactive orientation are almost the same as </w:t>
+      </w:r>
+      <w:r>
+        <w:rPr>
+          <w:color w:val="002060"/>
+        </w:rPr>
+        <w:t>innovation</w:t>
+      </w:r>
+      <w:r>
+        <w:rPr>
+          <w:color w:val="002060"/>
+        </w:rPr>
+        <w:t xml:space="preserve"> orientation</w:t>
+      </w:r>
+      <w:r>
+        <w:rPr>
+          <w:color w:val="002060"/>
+        </w:rPr>
+        <w:t xml:space="preserve"> and</w:t>
+      </w:r>
+      <w:r>
+        <w:rPr>
+          <w:color w:val="002060"/>
+        </w:rPr>
+        <w:t xml:space="preserve"> influence </w:t>
+      </w:r>
+      <w:r>
+        <w:rPr>
+          <w:color w:val="002060"/>
+        </w:rPr>
+        <w:t>ecology</w:t>
+      </w:r>
+      <w:r>
+        <w:rPr>
+          <w:color w:val="002060"/>
+        </w:rPr>
+        <w:t xml:space="preserve"> politics within a firm </w:t>
+      </w:r>
+      <w:r>
+        <w:rPr>
+          <w:b/>
+          <w:color w:val="002060"/>
+        </w:rPr>
+        <w:t>with</w:t>
+      </w:r>
+      <w:r>
+        <w:rPr>
+          <w:b/>
+          <w:color w:val="002060"/>
+        </w:rPr>
+        <w:t xml:space="preserve"> level of confidence above 0.95.</w:t>
+      </w:r>
+    </w:p>
+    <w:p>
+      <w:pPr>
+        <w:rPr>
+          <w:b/>
+          <w:color w:val="002060"/>
+        </w:rPr>
+      </w:pPr>
     </w:p>
     <w:p>
       <w:pPr>
@@ -13827,7 +13428,6 @@
                 <w:szCs w:val="20"/>
               </w:rPr>
             </w:pPr>
-            <w:proofErr w:type="spellStart"/>
             <w:r>
               <w:rPr>
                 <w:rFonts w:ascii="Arial" w:eastAsia="Times New Roman" w:hAnsi="Arial" w:cs="Arial"/>
@@ -13835,9 +13435,8 @@
                 <w:sz w:val="20"/>
                 <w:szCs w:val="20"/>
               </w:rPr>
-              <w:t>Superirority</w:t>
-            </w:r>
-            <w:proofErr w:type="spellEnd"/>
+              <w:t>Superiority</w:t>
+            </w:r>
           </w:p>
         </w:tc>
         <w:tc>
@@ -14767,14 +14366,14 @@
     <w:p>
       <w:pPr>
         <w:rPr>
-          <w:color w:val="002060"/>
-        </w:rPr>
-      </w:pPr>
-      <w:r>
-        <w:rPr>
-          <w:color w:val="002060"/>
-        </w:rPr>
-        <w:lastRenderedPageBreak/>
+          <w:b/>
+          <w:color w:val="002060"/>
+        </w:rPr>
+      </w:pPr>
+      <w:r>
+        <w:rPr>
+          <w:color w:val="002060"/>
+        </w:rPr>
         <w:t>The p-values for all of the parameters are almost equal to zero (with maximum value is 9.795415</w:t>
       </w:r>
       <w:r>
@@ -14789,1053 +14388,11 @@
         </w:rPr>
         <w:t>-07), therefore we must reject the hypothesis, that our data have no correlation.</w:t>
       </w:r>
-    </w:p>
-    <w:p>
-      <w:pPr>
-        <w:rPr>
-          <w:color w:val="002060"/>
-        </w:rPr>
-      </w:pPr>
-      <w:r>
-        <w:rPr>
-          <w:color w:val="002060"/>
-        </w:rPr>
-        <w:t xml:space="preserve">For the estimations of </w:t>
-      </w:r>
-      <w:r>
-        <w:rPr>
-          <w:color w:val="002060"/>
-        </w:rPr>
-        <w:t xml:space="preserve">t-stat for differences </w:t>
-      </w:r>
-      <w:r>
-        <w:rPr>
-          <w:color w:val="002060"/>
-        </w:rPr>
-        <w:t>with suspected mean equal to zero:</w:t>
-      </w:r>
-    </w:p>
-    <w:tbl>
-      <w:tblPr>
-        <w:tblW w:w="8365" w:type="dxa"/>
-        <w:tblBorders>
-          <w:top w:val="single" w:sz="4" w:space="0" w:color="auto"/>
-          <w:left w:val="single" w:sz="4" w:space="0" w:color="auto"/>
-          <w:bottom w:val="single" w:sz="4" w:space="0" w:color="auto"/>
-          <w:right w:val="single" w:sz="4" w:space="0" w:color="auto"/>
-          <w:insideH w:val="single" w:sz="4" w:space="0" w:color="auto"/>
-          <w:insideV w:val="single" w:sz="4" w:space="0" w:color="auto"/>
-        </w:tblBorders>
-        <w:tblLook w:val="04A0" w:firstRow="1" w:lastRow="0" w:firstColumn="1" w:lastColumn="0" w:noHBand="0" w:noVBand="1"/>
-      </w:tblPr>
-      <w:tblGrid>
-        <w:gridCol w:w="2425"/>
-        <w:gridCol w:w="1440"/>
-        <w:gridCol w:w="1530"/>
-        <w:gridCol w:w="1350"/>
-        <w:gridCol w:w="1620"/>
-      </w:tblGrid>
-      <w:tr>
-        <w:trPr>
-          <w:trHeight w:val="255"/>
-        </w:trPr>
-        <w:tc>
-          <w:tcPr>
-            <w:tcW w:w="2425" w:type="dxa"/>
-            <w:shd w:val="clear" w:color="auto" w:fill="auto"/>
-            <w:noWrap/>
-            <w:vAlign w:val="bottom"/>
-            <w:hideMark/>
-          </w:tcPr>
-          <w:p>
-            <w:pPr>
-              <w:spacing w:after="0" w:line="240" w:lineRule="auto"/>
-              <w:rPr>
-                <w:rFonts w:ascii="Times New Roman" w:eastAsia="Times New Roman" w:hAnsi="Times New Roman" w:cs="Times New Roman"/>
-                <w:color w:val="002060"/>
-                <w:sz w:val="24"/>
-                <w:szCs w:val="24"/>
-              </w:rPr>
-            </w:pPr>
-            <w:r>
-              <w:rPr>
-                <w:rFonts w:ascii="Times New Roman" w:eastAsia="Times New Roman" w:hAnsi="Times New Roman" w:cs="Times New Roman"/>
-                <w:color w:val="002060"/>
-                <w:sz w:val="24"/>
-                <w:szCs w:val="24"/>
-              </w:rPr>
-              <w:t>Innovation parameter</w:t>
-            </w:r>
-          </w:p>
-        </w:tc>
-        <w:tc>
-          <w:tcPr>
-            <w:tcW w:w="1440" w:type="dxa"/>
-            <w:shd w:val="clear" w:color="auto" w:fill="auto"/>
-            <w:noWrap/>
-            <w:vAlign w:val="bottom"/>
-            <w:hideMark/>
-          </w:tcPr>
-          <w:p>
-            <w:pPr>
-              <w:spacing w:after="0" w:line="240" w:lineRule="auto"/>
-              <w:rPr>
-                <w:rFonts w:ascii="Arial" w:eastAsia="Times New Roman" w:hAnsi="Arial" w:cs="Arial"/>
-                <w:color w:val="002060"/>
-                <w:sz w:val="20"/>
-                <w:szCs w:val="20"/>
-              </w:rPr>
-            </w:pPr>
-            <w:r>
-              <w:rPr>
-                <w:rFonts w:ascii="Arial" w:eastAsia="Times New Roman" w:hAnsi="Arial" w:cs="Arial"/>
-                <w:color w:val="002060"/>
-                <w:sz w:val="20"/>
-                <w:szCs w:val="20"/>
-              </w:rPr>
-              <w:t>Investment</w:t>
-            </w:r>
-          </w:p>
-        </w:tc>
-        <w:tc>
-          <w:tcPr>
-            <w:tcW w:w="1530" w:type="dxa"/>
-            <w:shd w:val="clear" w:color="auto" w:fill="auto"/>
-            <w:noWrap/>
-            <w:vAlign w:val="bottom"/>
-            <w:hideMark/>
-          </w:tcPr>
-          <w:p>
-            <w:pPr>
-              <w:spacing w:after="0" w:line="240" w:lineRule="auto"/>
-              <w:rPr>
-                <w:rFonts w:ascii="Arial" w:eastAsia="Times New Roman" w:hAnsi="Arial" w:cs="Arial"/>
-                <w:color w:val="002060"/>
-                <w:sz w:val="20"/>
-                <w:szCs w:val="20"/>
-              </w:rPr>
-            </w:pPr>
-            <w:proofErr w:type="spellStart"/>
-            <w:r>
-              <w:rPr>
-                <w:rFonts w:ascii="Arial" w:eastAsia="Times New Roman" w:hAnsi="Arial" w:cs="Arial"/>
-                <w:color w:val="002060"/>
-                <w:sz w:val="20"/>
-                <w:szCs w:val="20"/>
-              </w:rPr>
-              <w:t>Superirority</w:t>
-            </w:r>
-            <w:proofErr w:type="spellEnd"/>
-          </w:p>
-        </w:tc>
-        <w:tc>
-          <w:tcPr>
-            <w:tcW w:w="1350" w:type="dxa"/>
-            <w:shd w:val="clear" w:color="auto" w:fill="auto"/>
-            <w:noWrap/>
-            <w:vAlign w:val="bottom"/>
-            <w:hideMark/>
-          </w:tcPr>
-          <w:p>
-            <w:pPr>
-              <w:spacing w:after="0" w:line="240" w:lineRule="auto"/>
-              <w:rPr>
-                <w:rFonts w:ascii="Arial" w:eastAsia="Times New Roman" w:hAnsi="Arial" w:cs="Arial"/>
-                <w:color w:val="002060"/>
-                <w:sz w:val="20"/>
-                <w:szCs w:val="20"/>
-              </w:rPr>
-            </w:pPr>
-            <w:r>
-              <w:rPr>
-                <w:rFonts w:ascii="Arial" w:eastAsia="Times New Roman" w:hAnsi="Arial" w:cs="Arial"/>
-                <w:color w:val="002060"/>
-                <w:sz w:val="20"/>
-                <w:szCs w:val="20"/>
-              </w:rPr>
-              <w:t>Reputation</w:t>
-            </w:r>
-          </w:p>
-        </w:tc>
-        <w:tc>
-          <w:tcPr>
-            <w:tcW w:w="1620" w:type="dxa"/>
-            <w:shd w:val="clear" w:color="auto" w:fill="auto"/>
-            <w:noWrap/>
-            <w:vAlign w:val="bottom"/>
-            <w:hideMark/>
-          </w:tcPr>
-          <w:p>
-            <w:pPr>
-              <w:spacing w:after="0" w:line="240" w:lineRule="auto"/>
-              <w:rPr>
-                <w:rFonts w:ascii="Arial" w:eastAsia="Times New Roman" w:hAnsi="Arial" w:cs="Arial"/>
-                <w:color w:val="002060"/>
-                <w:sz w:val="20"/>
-                <w:szCs w:val="20"/>
-              </w:rPr>
-            </w:pPr>
-            <w:r>
-              <w:rPr>
-                <w:rFonts w:ascii="Arial" w:eastAsia="Times New Roman" w:hAnsi="Arial" w:cs="Arial"/>
-                <w:color w:val="002060"/>
-                <w:sz w:val="20"/>
-                <w:szCs w:val="20"/>
-              </w:rPr>
-              <w:t>Advantage</w:t>
-            </w:r>
-          </w:p>
-        </w:tc>
-      </w:tr>
-      <w:tr>
-        <w:trPr>
-          <w:trHeight w:val="255"/>
-        </w:trPr>
-        <w:tc>
-          <w:tcPr>
-            <w:tcW w:w="2425" w:type="dxa"/>
-            <w:shd w:val="clear" w:color="auto" w:fill="auto"/>
-            <w:noWrap/>
-            <w:vAlign w:val="bottom"/>
-            <w:hideMark/>
-          </w:tcPr>
-          <w:p>
-            <w:pPr>
-              <w:spacing w:after="0" w:line="240" w:lineRule="auto"/>
-              <w:rPr>
-                <w:rFonts w:ascii="Arial" w:eastAsia="Times New Roman" w:hAnsi="Arial" w:cs="Arial"/>
-                <w:color w:val="002060"/>
-                <w:sz w:val="20"/>
-                <w:szCs w:val="20"/>
-              </w:rPr>
-            </w:pPr>
-            <w:r>
-              <w:rPr>
-                <w:rFonts w:asciiTheme="majorBidi" w:hAnsiTheme="majorBidi" w:cstheme="majorBidi"/>
-              </w:rPr>
-              <w:t>Activity</w:t>
-            </w:r>
-          </w:p>
-        </w:tc>
-        <w:tc>
-          <w:tcPr>
-            <w:tcW w:w="1440" w:type="dxa"/>
-            <w:shd w:val="clear" w:color="auto" w:fill="auto"/>
-            <w:noWrap/>
-            <w:vAlign w:val="bottom"/>
-            <w:hideMark/>
-          </w:tcPr>
-          <w:p>
-            <w:pPr>
-              <w:spacing w:after="0" w:line="240" w:lineRule="auto"/>
-              <w:jc w:val="right"/>
-              <w:rPr>
-                <w:rFonts w:ascii="Arial" w:eastAsia="Times New Roman" w:hAnsi="Arial" w:cs="Arial"/>
-                <w:color w:val="002060"/>
-                <w:sz w:val="20"/>
-                <w:szCs w:val="20"/>
-              </w:rPr>
-            </w:pPr>
-            <w:r>
-              <w:rPr>
-                <w:rFonts w:ascii="Arial" w:eastAsia="Times New Roman" w:hAnsi="Arial" w:cs="Arial"/>
-                <w:color w:val="002060"/>
-                <w:sz w:val="20"/>
-                <w:szCs w:val="20"/>
-              </w:rPr>
-              <w:t>-5.49689</w:t>
-            </w:r>
-          </w:p>
-        </w:tc>
-        <w:tc>
-          <w:tcPr>
-            <w:tcW w:w="1530" w:type="dxa"/>
-            <w:shd w:val="clear" w:color="auto" w:fill="auto"/>
-            <w:noWrap/>
-            <w:vAlign w:val="bottom"/>
-            <w:hideMark/>
-          </w:tcPr>
-          <w:p>
-            <w:pPr>
-              <w:spacing w:after="0" w:line="240" w:lineRule="auto"/>
-              <w:jc w:val="right"/>
-              <w:rPr>
-                <w:rFonts w:ascii="Arial" w:eastAsia="Times New Roman" w:hAnsi="Arial" w:cs="Arial"/>
-                <w:color w:val="002060"/>
-                <w:sz w:val="20"/>
-                <w:szCs w:val="20"/>
-              </w:rPr>
-            </w:pPr>
-            <w:r>
-              <w:rPr>
-                <w:rFonts w:ascii="Arial" w:eastAsia="Times New Roman" w:hAnsi="Arial" w:cs="Arial"/>
-                <w:color w:val="002060"/>
-                <w:sz w:val="20"/>
-                <w:szCs w:val="20"/>
-              </w:rPr>
-              <w:t>-4.23674</w:t>
-            </w:r>
-          </w:p>
-        </w:tc>
-        <w:tc>
-          <w:tcPr>
-            <w:tcW w:w="1350" w:type="dxa"/>
-            <w:shd w:val="clear" w:color="auto" w:fill="auto"/>
-            <w:noWrap/>
-            <w:vAlign w:val="bottom"/>
-            <w:hideMark/>
-          </w:tcPr>
-          <w:p>
-            <w:pPr>
-              <w:spacing w:after="0" w:line="240" w:lineRule="auto"/>
-              <w:jc w:val="right"/>
-              <w:rPr>
-                <w:rFonts w:ascii="Arial" w:eastAsia="Times New Roman" w:hAnsi="Arial" w:cs="Arial"/>
-                <w:color w:val="002060"/>
-                <w:sz w:val="20"/>
-                <w:szCs w:val="20"/>
-              </w:rPr>
-            </w:pPr>
-            <w:r>
-              <w:rPr>
-                <w:rFonts w:ascii="Arial" w:eastAsia="Times New Roman" w:hAnsi="Arial" w:cs="Arial"/>
-                <w:color w:val="002060"/>
-                <w:sz w:val="20"/>
-                <w:szCs w:val="20"/>
-              </w:rPr>
-              <w:t>-4.45247</w:t>
-            </w:r>
-          </w:p>
-        </w:tc>
-        <w:tc>
-          <w:tcPr>
-            <w:tcW w:w="1620" w:type="dxa"/>
-            <w:shd w:val="clear" w:color="auto" w:fill="auto"/>
-            <w:noWrap/>
-            <w:vAlign w:val="bottom"/>
-            <w:hideMark/>
-          </w:tcPr>
-          <w:p>
-            <w:pPr>
-              <w:spacing w:after="0" w:line="240" w:lineRule="auto"/>
-              <w:jc w:val="right"/>
-              <w:rPr>
-                <w:rFonts w:ascii="Arial" w:eastAsia="Times New Roman" w:hAnsi="Arial" w:cs="Arial"/>
-                <w:color w:val="002060"/>
-                <w:sz w:val="20"/>
-                <w:szCs w:val="20"/>
-              </w:rPr>
-            </w:pPr>
-            <w:r>
-              <w:rPr>
-                <w:rFonts w:ascii="Arial" w:eastAsia="Times New Roman" w:hAnsi="Arial" w:cs="Arial"/>
-                <w:color w:val="002060"/>
-                <w:sz w:val="20"/>
-                <w:szCs w:val="20"/>
-              </w:rPr>
-              <w:t>-4.82057</w:t>
-            </w:r>
-          </w:p>
-        </w:tc>
-      </w:tr>
-      <w:tr>
-        <w:trPr>
-          <w:trHeight w:val="255"/>
-        </w:trPr>
-        <w:tc>
-          <w:tcPr>
-            <w:tcW w:w="2425" w:type="dxa"/>
-            <w:shd w:val="clear" w:color="auto" w:fill="auto"/>
-            <w:noWrap/>
-            <w:vAlign w:val="bottom"/>
-            <w:hideMark/>
-          </w:tcPr>
-          <w:p>
-            <w:pPr>
-              <w:spacing w:after="0" w:line="240" w:lineRule="auto"/>
-              <w:rPr>
-                <w:rFonts w:ascii="Arial" w:eastAsia="Times New Roman" w:hAnsi="Arial" w:cs="Arial"/>
-                <w:color w:val="002060"/>
-                <w:sz w:val="20"/>
-                <w:szCs w:val="20"/>
-              </w:rPr>
-            </w:pPr>
-            <w:r>
-              <w:rPr>
-                <w:rFonts w:ascii="Arial" w:eastAsia="Times New Roman" w:hAnsi="Arial" w:cs="Arial"/>
-                <w:color w:val="002060"/>
-                <w:sz w:val="20"/>
-                <w:szCs w:val="20"/>
-              </w:rPr>
-              <w:t>Novelty</w:t>
-            </w:r>
-          </w:p>
-        </w:tc>
-        <w:tc>
-          <w:tcPr>
-            <w:tcW w:w="1440" w:type="dxa"/>
-            <w:shd w:val="clear" w:color="auto" w:fill="auto"/>
-            <w:noWrap/>
-            <w:vAlign w:val="bottom"/>
-            <w:hideMark/>
-          </w:tcPr>
-          <w:p>
-            <w:pPr>
-              <w:spacing w:after="0" w:line="240" w:lineRule="auto"/>
-              <w:jc w:val="right"/>
-              <w:rPr>
-                <w:rFonts w:ascii="Arial" w:eastAsia="Times New Roman" w:hAnsi="Arial" w:cs="Arial"/>
-                <w:color w:val="002060"/>
-                <w:sz w:val="20"/>
-                <w:szCs w:val="20"/>
-              </w:rPr>
-            </w:pPr>
-            <w:r>
-              <w:rPr>
-                <w:rFonts w:ascii="Arial" w:eastAsia="Times New Roman" w:hAnsi="Arial" w:cs="Arial"/>
-                <w:color w:val="002060"/>
-                <w:sz w:val="20"/>
-                <w:szCs w:val="20"/>
-              </w:rPr>
-              <w:t>-7.69839</w:t>
-            </w:r>
-          </w:p>
-        </w:tc>
-        <w:tc>
-          <w:tcPr>
-            <w:tcW w:w="1530" w:type="dxa"/>
-            <w:shd w:val="clear" w:color="auto" w:fill="auto"/>
-            <w:noWrap/>
-            <w:vAlign w:val="bottom"/>
-            <w:hideMark/>
-          </w:tcPr>
-          <w:p>
-            <w:pPr>
-              <w:spacing w:after="0" w:line="240" w:lineRule="auto"/>
-              <w:jc w:val="right"/>
-              <w:rPr>
-                <w:rFonts w:ascii="Arial" w:eastAsia="Times New Roman" w:hAnsi="Arial" w:cs="Arial"/>
-                <w:color w:val="002060"/>
-                <w:sz w:val="20"/>
-                <w:szCs w:val="20"/>
-              </w:rPr>
-            </w:pPr>
-            <w:r>
-              <w:rPr>
-                <w:rFonts w:ascii="Arial" w:eastAsia="Times New Roman" w:hAnsi="Arial" w:cs="Arial"/>
-                <w:color w:val="002060"/>
-                <w:sz w:val="20"/>
-                <w:szCs w:val="20"/>
-              </w:rPr>
-              <w:t>-6.63556</w:t>
-            </w:r>
-          </w:p>
-        </w:tc>
-        <w:tc>
-          <w:tcPr>
-            <w:tcW w:w="1350" w:type="dxa"/>
-            <w:shd w:val="clear" w:color="auto" w:fill="auto"/>
-            <w:noWrap/>
-            <w:vAlign w:val="bottom"/>
-            <w:hideMark/>
-          </w:tcPr>
-          <w:p>
-            <w:pPr>
-              <w:spacing w:after="0" w:line="240" w:lineRule="auto"/>
-              <w:jc w:val="right"/>
-              <w:rPr>
-                <w:rFonts w:ascii="Arial" w:eastAsia="Times New Roman" w:hAnsi="Arial" w:cs="Arial"/>
-                <w:color w:val="002060"/>
-                <w:sz w:val="20"/>
-                <w:szCs w:val="20"/>
-              </w:rPr>
-            </w:pPr>
-            <w:r>
-              <w:rPr>
-                <w:rFonts w:ascii="Arial" w:eastAsia="Times New Roman" w:hAnsi="Arial" w:cs="Arial"/>
-                <w:color w:val="002060"/>
-                <w:sz w:val="20"/>
-                <w:szCs w:val="20"/>
-              </w:rPr>
-              <w:t>-6.7759</w:t>
-            </w:r>
-          </w:p>
-        </w:tc>
-        <w:tc>
-          <w:tcPr>
-            <w:tcW w:w="1620" w:type="dxa"/>
-            <w:shd w:val="clear" w:color="auto" w:fill="auto"/>
-            <w:noWrap/>
-            <w:vAlign w:val="bottom"/>
-            <w:hideMark/>
-          </w:tcPr>
-          <w:p>
-            <w:pPr>
-              <w:spacing w:after="0" w:line="240" w:lineRule="auto"/>
-              <w:jc w:val="right"/>
-              <w:rPr>
-                <w:rFonts w:ascii="Arial" w:eastAsia="Times New Roman" w:hAnsi="Arial" w:cs="Arial"/>
-                <w:color w:val="002060"/>
-                <w:sz w:val="20"/>
-                <w:szCs w:val="20"/>
-              </w:rPr>
-            </w:pPr>
-            <w:r>
-              <w:rPr>
-                <w:rFonts w:ascii="Arial" w:eastAsia="Times New Roman" w:hAnsi="Arial" w:cs="Arial"/>
-                <w:color w:val="002060"/>
-                <w:sz w:val="20"/>
-                <w:szCs w:val="20"/>
-              </w:rPr>
-              <w:t>-7.08552</w:t>
-            </w:r>
-          </w:p>
-        </w:tc>
-      </w:tr>
-      <w:tr>
-        <w:trPr>
-          <w:trHeight w:val="255"/>
-        </w:trPr>
-        <w:tc>
-          <w:tcPr>
-            <w:tcW w:w="2425" w:type="dxa"/>
-            <w:shd w:val="clear" w:color="auto" w:fill="auto"/>
-            <w:noWrap/>
-            <w:vAlign w:val="bottom"/>
-            <w:hideMark/>
-          </w:tcPr>
-          <w:p>
-            <w:pPr>
-              <w:spacing w:after="0" w:line="240" w:lineRule="auto"/>
-              <w:rPr>
-                <w:rFonts w:ascii="Arial" w:eastAsia="Times New Roman" w:hAnsi="Arial" w:cs="Arial"/>
-                <w:color w:val="002060"/>
-                <w:sz w:val="20"/>
-                <w:szCs w:val="20"/>
-              </w:rPr>
-            </w:pPr>
-            <w:r>
-              <w:rPr>
-                <w:rFonts w:asciiTheme="majorBidi" w:hAnsiTheme="majorBidi" w:cstheme="majorBidi"/>
-              </w:rPr>
-              <w:t>Latest</w:t>
-            </w:r>
-          </w:p>
-        </w:tc>
-        <w:tc>
-          <w:tcPr>
-            <w:tcW w:w="1440" w:type="dxa"/>
-            <w:shd w:val="clear" w:color="auto" w:fill="auto"/>
-            <w:noWrap/>
-            <w:vAlign w:val="bottom"/>
-            <w:hideMark/>
-          </w:tcPr>
-          <w:p>
-            <w:pPr>
-              <w:spacing w:after="0" w:line="240" w:lineRule="auto"/>
-              <w:jc w:val="right"/>
-              <w:rPr>
-                <w:rFonts w:ascii="Arial" w:eastAsia="Times New Roman" w:hAnsi="Arial" w:cs="Arial"/>
-                <w:color w:val="002060"/>
-                <w:sz w:val="20"/>
-                <w:szCs w:val="20"/>
-              </w:rPr>
-            </w:pPr>
-            <w:r>
-              <w:rPr>
-                <w:rFonts w:ascii="Arial" w:eastAsia="Times New Roman" w:hAnsi="Arial" w:cs="Arial"/>
-                <w:color w:val="002060"/>
-                <w:sz w:val="20"/>
-                <w:szCs w:val="20"/>
-              </w:rPr>
-              <w:t>-9.24315</w:t>
-            </w:r>
-          </w:p>
-        </w:tc>
-        <w:tc>
-          <w:tcPr>
-            <w:tcW w:w="1530" w:type="dxa"/>
-            <w:shd w:val="clear" w:color="auto" w:fill="auto"/>
-            <w:noWrap/>
-            <w:vAlign w:val="bottom"/>
-            <w:hideMark/>
-          </w:tcPr>
-          <w:p>
-            <w:pPr>
-              <w:spacing w:after="0" w:line="240" w:lineRule="auto"/>
-              <w:jc w:val="right"/>
-              <w:rPr>
-                <w:rFonts w:ascii="Arial" w:eastAsia="Times New Roman" w:hAnsi="Arial" w:cs="Arial"/>
-                <w:color w:val="002060"/>
-                <w:sz w:val="20"/>
-                <w:szCs w:val="20"/>
-              </w:rPr>
-            </w:pPr>
-            <w:r>
-              <w:rPr>
-                <w:rFonts w:ascii="Arial" w:eastAsia="Times New Roman" w:hAnsi="Arial" w:cs="Arial"/>
-                <w:color w:val="002060"/>
-                <w:sz w:val="20"/>
-                <w:szCs w:val="20"/>
-              </w:rPr>
-              <w:t>-8.25507</w:t>
-            </w:r>
-          </w:p>
-        </w:tc>
-        <w:tc>
-          <w:tcPr>
-            <w:tcW w:w="1350" w:type="dxa"/>
-            <w:shd w:val="clear" w:color="auto" w:fill="auto"/>
-            <w:noWrap/>
-            <w:vAlign w:val="bottom"/>
-            <w:hideMark/>
-          </w:tcPr>
-          <w:p>
-            <w:pPr>
-              <w:spacing w:after="0" w:line="240" w:lineRule="auto"/>
-              <w:jc w:val="right"/>
-              <w:rPr>
-                <w:rFonts w:ascii="Arial" w:eastAsia="Times New Roman" w:hAnsi="Arial" w:cs="Arial"/>
-                <w:color w:val="002060"/>
-                <w:sz w:val="20"/>
-                <w:szCs w:val="20"/>
-              </w:rPr>
-            </w:pPr>
-            <w:r>
-              <w:rPr>
-                <w:rFonts w:ascii="Arial" w:eastAsia="Times New Roman" w:hAnsi="Arial" w:cs="Arial"/>
-                <w:color w:val="002060"/>
-                <w:sz w:val="20"/>
-                <w:szCs w:val="20"/>
-              </w:rPr>
-              <w:t>-7.99443</w:t>
-            </w:r>
-          </w:p>
-        </w:tc>
-        <w:tc>
-          <w:tcPr>
-            <w:tcW w:w="1620" w:type="dxa"/>
-            <w:shd w:val="clear" w:color="auto" w:fill="auto"/>
-            <w:noWrap/>
-            <w:vAlign w:val="bottom"/>
-            <w:hideMark/>
-          </w:tcPr>
-          <w:p>
-            <w:pPr>
-              <w:spacing w:after="0" w:line="240" w:lineRule="auto"/>
-              <w:jc w:val="right"/>
-              <w:rPr>
-                <w:rFonts w:ascii="Arial" w:eastAsia="Times New Roman" w:hAnsi="Arial" w:cs="Arial"/>
-                <w:color w:val="002060"/>
-                <w:sz w:val="20"/>
-                <w:szCs w:val="20"/>
-              </w:rPr>
-            </w:pPr>
-            <w:r>
-              <w:rPr>
-                <w:rFonts w:ascii="Arial" w:eastAsia="Times New Roman" w:hAnsi="Arial" w:cs="Arial"/>
-                <w:color w:val="002060"/>
-                <w:sz w:val="20"/>
-                <w:szCs w:val="20"/>
-              </w:rPr>
-              <w:t>-8.45429</w:t>
-            </w:r>
-          </w:p>
-        </w:tc>
-      </w:tr>
-      <w:tr>
-        <w:trPr>
-          <w:trHeight w:val="255"/>
-        </w:trPr>
-        <w:tc>
-          <w:tcPr>
-            <w:tcW w:w="2425" w:type="dxa"/>
-            <w:shd w:val="clear" w:color="auto" w:fill="auto"/>
-            <w:noWrap/>
-            <w:vAlign w:val="bottom"/>
-            <w:hideMark/>
-          </w:tcPr>
-          <w:p>
-            <w:pPr>
-              <w:spacing w:after="0" w:line="240" w:lineRule="auto"/>
-              <w:rPr>
-                <w:rFonts w:ascii="Arial" w:eastAsia="Times New Roman" w:hAnsi="Arial" w:cs="Arial"/>
-                <w:color w:val="002060"/>
-                <w:sz w:val="20"/>
-                <w:szCs w:val="20"/>
-              </w:rPr>
-            </w:pPr>
-            <w:r>
-              <w:rPr>
-                <w:rFonts w:asciiTheme="majorBidi" w:hAnsiTheme="majorBidi" w:cstheme="majorBidi"/>
-              </w:rPr>
-              <w:t>Speed</w:t>
-            </w:r>
-          </w:p>
-        </w:tc>
-        <w:tc>
-          <w:tcPr>
-            <w:tcW w:w="1440" w:type="dxa"/>
-            <w:shd w:val="clear" w:color="auto" w:fill="auto"/>
-            <w:noWrap/>
-            <w:vAlign w:val="bottom"/>
-            <w:hideMark/>
-          </w:tcPr>
-          <w:p>
-            <w:pPr>
-              <w:spacing w:after="0" w:line="240" w:lineRule="auto"/>
-              <w:jc w:val="right"/>
-              <w:rPr>
-                <w:rFonts w:ascii="Arial" w:eastAsia="Times New Roman" w:hAnsi="Arial" w:cs="Arial"/>
-                <w:color w:val="002060"/>
-                <w:sz w:val="20"/>
-                <w:szCs w:val="20"/>
-              </w:rPr>
-            </w:pPr>
-            <w:r>
-              <w:rPr>
-                <w:rFonts w:ascii="Arial" w:eastAsia="Times New Roman" w:hAnsi="Arial" w:cs="Arial"/>
-                <w:color w:val="002060"/>
-                <w:sz w:val="20"/>
-                <w:szCs w:val="20"/>
-              </w:rPr>
-              <w:t>-6.67825</w:t>
-            </w:r>
-          </w:p>
-        </w:tc>
-        <w:tc>
-          <w:tcPr>
-            <w:tcW w:w="1530" w:type="dxa"/>
-            <w:shd w:val="clear" w:color="auto" w:fill="auto"/>
-            <w:noWrap/>
-            <w:vAlign w:val="bottom"/>
-            <w:hideMark/>
-          </w:tcPr>
-          <w:p>
-            <w:pPr>
-              <w:spacing w:after="0" w:line="240" w:lineRule="auto"/>
-              <w:jc w:val="right"/>
-              <w:rPr>
-                <w:rFonts w:ascii="Arial" w:eastAsia="Times New Roman" w:hAnsi="Arial" w:cs="Arial"/>
-                <w:color w:val="002060"/>
-                <w:sz w:val="20"/>
-                <w:szCs w:val="20"/>
-              </w:rPr>
-            </w:pPr>
-            <w:r>
-              <w:rPr>
-                <w:rFonts w:ascii="Arial" w:eastAsia="Times New Roman" w:hAnsi="Arial" w:cs="Arial"/>
-                <w:color w:val="002060"/>
-                <w:sz w:val="20"/>
-                <w:szCs w:val="20"/>
-              </w:rPr>
-              <w:t>-5.70406</w:t>
-            </w:r>
-          </w:p>
-        </w:tc>
-        <w:tc>
-          <w:tcPr>
-            <w:tcW w:w="1350" w:type="dxa"/>
-            <w:shd w:val="clear" w:color="auto" w:fill="auto"/>
-            <w:noWrap/>
-            <w:vAlign w:val="bottom"/>
-            <w:hideMark/>
-          </w:tcPr>
-          <w:p>
-            <w:pPr>
-              <w:spacing w:after="0" w:line="240" w:lineRule="auto"/>
-              <w:jc w:val="right"/>
-              <w:rPr>
-                <w:rFonts w:ascii="Arial" w:eastAsia="Times New Roman" w:hAnsi="Arial" w:cs="Arial"/>
-                <w:color w:val="002060"/>
-                <w:sz w:val="20"/>
-                <w:szCs w:val="20"/>
-              </w:rPr>
-            </w:pPr>
-            <w:r>
-              <w:rPr>
-                <w:rFonts w:ascii="Arial" w:eastAsia="Times New Roman" w:hAnsi="Arial" w:cs="Arial"/>
-                <w:color w:val="002060"/>
-                <w:sz w:val="20"/>
-                <w:szCs w:val="20"/>
-              </w:rPr>
-              <w:t>-5.78952</w:t>
-            </w:r>
-          </w:p>
-        </w:tc>
-        <w:tc>
-          <w:tcPr>
-            <w:tcW w:w="1620" w:type="dxa"/>
-            <w:shd w:val="clear" w:color="auto" w:fill="auto"/>
-            <w:noWrap/>
-            <w:vAlign w:val="bottom"/>
-            <w:hideMark/>
-          </w:tcPr>
-          <w:p>
-            <w:pPr>
-              <w:spacing w:after="0" w:line="240" w:lineRule="auto"/>
-              <w:jc w:val="right"/>
-              <w:rPr>
-                <w:rFonts w:ascii="Arial" w:eastAsia="Times New Roman" w:hAnsi="Arial" w:cs="Arial"/>
-                <w:color w:val="002060"/>
-                <w:sz w:val="20"/>
-                <w:szCs w:val="20"/>
-              </w:rPr>
-            </w:pPr>
-            <w:r>
-              <w:rPr>
-                <w:rFonts w:ascii="Arial" w:eastAsia="Times New Roman" w:hAnsi="Arial" w:cs="Arial"/>
-                <w:color w:val="002060"/>
-                <w:sz w:val="20"/>
-                <w:szCs w:val="20"/>
-              </w:rPr>
-              <w:t>-6.18992</w:t>
-            </w:r>
-          </w:p>
-        </w:tc>
-      </w:tr>
-      <w:tr>
-        <w:trPr>
-          <w:trHeight w:val="255"/>
-        </w:trPr>
-        <w:tc>
-          <w:tcPr>
-            <w:tcW w:w="2425" w:type="dxa"/>
-            <w:shd w:val="clear" w:color="auto" w:fill="auto"/>
-            <w:noWrap/>
-            <w:vAlign w:val="bottom"/>
-            <w:hideMark/>
-          </w:tcPr>
-          <w:p>
-            <w:pPr>
-              <w:spacing w:after="0" w:line="240" w:lineRule="auto"/>
-              <w:rPr>
-                <w:rFonts w:ascii="Arial" w:eastAsia="Times New Roman" w:hAnsi="Arial" w:cs="Arial"/>
-                <w:color w:val="002060"/>
-                <w:sz w:val="20"/>
-                <w:szCs w:val="20"/>
-              </w:rPr>
-            </w:pPr>
-            <w:r>
-              <w:rPr>
-                <w:rFonts w:asciiTheme="majorBidi" w:hAnsiTheme="majorBidi" w:cstheme="majorBidi"/>
-              </w:rPr>
-              <w:t>Share</w:t>
-            </w:r>
-          </w:p>
-        </w:tc>
-        <w:tc>
-          <w:tcPr>
-            <w:tcW w:w="1440" w:type="dxa"/>
-            <w:shd w:val="clear" w:color="auto" w:fill="auto"/>
-            <w:noWrap/>
-            <w:vAlign w:val="bottom"/>
-            <w:hideMark/>
-          </w:tcPr>
-          <w:p>
-            <w:pPr>
-              <w:spacing w:after="0" w:line="240" w:lineRule="auto"/>
-              <w:jc w:val="right"/>
-              <w:rPr>
-                <w:rFonts w:ascii="Arial" w:eastAsia="Times New Roman" w:hAnsi="Arial" w:cs="Arial"/>
-                <w:color w:val="002060"/>
-                <w:sz w:val="20"/>
-                <w:szCs w:val="20"/>
-              </w:rPr>
-            </w:pPr>
-            <w:r>
-              <w:rPr>
-                <w:rFonts w:ascii="Arial" w:eastAsia="Times New Roman" w:hAnsi="Arial" w:cs="Arial"/>
-                <w:color w:val="002060"/>
-                <w:sz w:val="20"/>
-                <w:szCs w:val="20"/>
-              </w:rPr>
-              <w:t>-7.09049</w:t>
-            </w:r>
-          </w:p>
-        </w:tc>
-        <w:tc>
-          <w:tcPr>
-            <w:tcW w:w="1530" w:type="dxa"/>
-            <w:shd w:val="clear" w:color="auto" w:fill="auto"/>
-            <w:noWrap/>
-            <w:vAlign w:val="bottom"/>
-            <w:hideMark/>
-          </w:tcPr>
-          <w:p>
-            <w:pPr>
-              <w:spacing w:after="0" w:line="240" w:lineRule="auto"/>
-              <w:jc w:val="right"/>
-              <w:rPr>
-                <w:rFonts w:ascii="Arial" w:eastAsia="Times New Roman" w:hAnsi="Arial" w:cs="Arial"/>
-                <w:color w:val="002060"/>
-                <w:sz w:val="20"/>
-                <w:szCs w:val="20"/>
-              </w:rPr>
-            </w:pPr>
-            <w:r>
-              <w:rPr>
-                <w:rFonts w:ascii="Arial" w:eastAsia="Times New Roman" w:hAnsi="Arial" w:cs="Arial"/>
-                <w:color w:val="002060"/>
-                <w:sz w:val="20"/>
-                <w:szCs w:val="20"/>
-              </w:rPr>
-              <w:t>-6.04877</w:t>
-            </w:r>
-          </w:p>
-        </w:tc>
-        <w:tc>
-          <w:tcPr>
-            <w:tcW w:w="1350" w:type="dxa"/>
-            <w:shd w:val="clear" w:color="auto" w:fill="auto"/>
-            <w:noWrap/>
-            <w:vAlign w:val="bottom"/>
-            <w:hideMark/>
-          </w:tcPr>
-          <w:p>
-            <w:pPr>
-              <w:spacing w:after="0" w:line="240" w:lineRule="auto"/>
-              <w:jc w:val="right"/>
-              <w:rPr>
-                <w:rFonts w:ascii="Arial" w:eastAsia="Times New Roman" w:hAnsi="Arial" w:cs="Arial"/>
-                <w:color w:val="002060"/>
-                <w:sz w:val="20"/>
-                <w:szCs w:val="20"/>
-              </w:rPr>
-            </w:pPr>
-            <w:r>
-              <w:rPr>
-                <w:rFonts w:ascii="Arial" w:eastAsia="Times New Roman" w:hAnsi="Arial" w:cs="Arial"/>
-                <w:color w:val="002060"/>
-                <w:sz w:val="20"/>
-                <w:szCs w:val="20"/>
-              </w:rPr>
-              <w:t>-6.10982</w:t>
-            </w:r>
-          </w:p>
-        </w:tc>
-        <w:tc>
-          <w:tcPr>
-            <w:tcW w:w="1620" w:type="dxa"/>
-            <w:shd w:val="clear" w:color="auto" w:fill="auto"/>
-            <w:noWrap/>
-            <w:vAlign w:val="bottom"/>
-            <w:hideMark/>
-          </w:tcPr>
-          <w:p>
-            <w:pPr>
-              <w:spacing w:after="0" w:line="240" w:lineRule="auto"/>
-              <w:jc w:val="right"/>
-              <w:rPr>
-                <w:rFonts w:ascii="Arial" w:eastAsia="Times New Roman" w:hAnsi="Arial" w:cs="Arial"/>
-                <w:color w:val="002060"/>
-                <w:sz w:val="20"/>
-                <w:szCs w:val="20"/>
-              </w:rPr>
-            </w:pPr>
-            <w:r>
-              <w:rPr>
-                <w:rFonts w:ascii="Arial" w:eastAsia="Times New Roman" w:hAnsi="Arial" w:cs="Arial"/>
-                <w:color w:val="002060"/>
-                <w:sz w:val="20"/>
-                <w:szCs w:val="20"/>
-              </w:rPr>
-              <w:t>-6.57799</w:t>
-            </w:r>
-          </w:p>
-        </w:tc>
-      </w:tr>
-    </w:tbl>
-    <w:p>
-      <w:pPr>
-        <w:rPr>
-          <w:color w:val="002060"/>
-        </w:rPr>
-      </w:pPr>
-      <w:r>
-        <w:rPr>
-          <w:color w:val="002060"/>
-        </w:rPr>
-        <w:t xml:space="preserve">Table 4. </w:t>
-      </w:r>
-      <w:r>
-        <w:rPr>
-          <w:color w:val="002060"/>
-        </w:rPr>
-        <w:t>t-stat</w:t>
-      </w:r>
-      <w:r>
-        <w:rPr>
-          <w:color w:val="002060"/>
-        </w:rPr>
-        <w:t>istics</w:t>
-      </w:r>
-      <w:r>
-        <w:rPr>
-          <w:color w:val="002060"/>
-        </w:rPr>
-        <w:t xml:space="preserve"> for Innovation minus Ecological parameters with mean equal to zero</w:t>
-      </w:r>
-    </w:p>
-    <w:p>
-      <w:pPr>
-        <w:rPr>
-          <w:b/>
-          <w:color w:val="002060"/>
-        </w:rPr>
-      </w:pPr>
-      <w:r>
-        <w:rPr>
-          <w:color w:val="002060"/>
-        </w:rPr>
-        <w:t xml:space="preserve">We see, that </w:t>
-      </w:r>
-      <w:r>
-        <w:rPr>
-          <w:color w:val="002060"/>
-        </w:rPr>
-        <w:t xml:space="preserve">p-values for t-stats are close to zero with maximum value 0.0000398, therefore we can conclude that the values of </w:t>
-      </w:r>
-      <w:r>
-        <w:rPr>
-          <w:b/>
-          <w:color w:val="002060"/>
-        </w:rPr>
-        <w:t>Ecology parameters minus corresponding values of Innovation parameters form normal distribution with mean equal to zero</w:t>
-      </w:r>
-      <w:r>
-        <w:rPr>
-          <w:b/>
-          <w:color w:val="002060"/>
-        </w:rPr>
-        <w:t xml:space="preserve">, i.e. </w:t>
-      </w:r>
-      <w:r>
-        <w:rPr>
-          <w:color w:val="002060"/>
-        </w:rPr>
-        <w:t>innovations and ecology</w:t>
-      </w:r>
-      <w:r>
-        <w:rPr>
-          <w:b/>
-          <w:color w:val="002060"/>
-        </w:rPr>
-        <w:t xml:space="preserve"> </w:t>
-      </w:r>
-      <w:r>
-        <w:rPr>
-          <w:b/>
-          <w:color w:val="002060"/>
-        </w:rPr>
-        <w:t>are estimated almost equally in average.</w:t>
-      </w:r>
-      <w:r>
-        <w:rPr>
-          <w:b/>
-          <w:color w:val="002060"/>
-        </w:rPr>
-        <w:t xml:space="preserve"> Also, the results show good level of confidence above 0.95.</w:t>
+      <w:r>
+        <w:rPr>
+          <w:color w:val="002060"/>
+        </w:rPr>
+        <w:t xml:space="preserve"> Also, paired t-statistics shows with the confidence level 0.95 the clear correspondence between all innovation parameters and ecological performance.</w:t>
       </w:r>
     </w:p>
     <w:p>
@@ -15991,7 +14548,6 @@
                 <w:szCs w:val="20"/>
               </w:rPr>
             </w:pPr>
-            <w:proofErr w:type="spellStart"/>
             <w:r>
               <w:rPr>
                 <w:rFonts w:ascii="Arial" w:eastAsia="Times New Roman" w:hAnsi="Arial" w:cs="Arial"/>
@@ -15999,9 +14555,8 @@
                 <w:sz w:val="20"/>
                 <w:szCs w:val="20"/>
               </w:rPr>
-              <w:t>Superirority</w:t>
-            </w:r>
-            <w:proofErr w:type="spellEnd"/>
+              <w:t>Superiority</w:t>
+            </w:r>
           </w:p>
         </w:tc>
         <w:tc>
@@ -16574,54 +15129,36 @@
       </w:pPr>
       <w:r>
         <w:rPr>
+          <w:color w:val="002060"/>
+        </w:rPr>
+        <w:t>The same analysis we apply to estimate the age of the firm to proactive and innovation parameters.</w:t>
+      </w:r>
+    </w:p>
+    <w:p>
+      <w:pPr>
+        <w:rPr>
+          <w:color w:val="002060"/>
+        </w:rPr>
+      </w:pPr>
+      <w:r>
+        <w:rPr>
+          <w:color w:val="002060"/>
+        </w:rPr>
+        <w:t>From the tables 8-9 we can conclude that with confidence level 0.95 we must reject the hypothesis that age of the firm parameter has correlation with not only Ecology group parameters, but also with proactive orientation parameters and innovation parameters</w:t>
+      </w:r>
+      <w:r>
+        <w:rPr>
           <w:b/>
           <w:color w:val="002060"/>
         </w:rPr>
-        <w:t>W</w:t>
+        <w:t>, i.e.</w:t>
       </w:r>
       <w:r>
         <w:rPr>
           <w:b/>
           <w:color w:val="002060"/>
         </w:rPr>
-        <w:t>e</w:t>
-      </w:r>
-      <w:r>
-        <w:rPr>
-          <w:b/>
-          <w:color w:val="002060"/>
-        </w:rPr>
-        <w:t xml:space="preserve"> can </w:t>
-      </w:r>
-      <w:proofErr w:type="spellStart"/>
-      <w:r>
-        <w:rPr>
-          <w:b/>
-          <w:color w:val="002060"/>
-        </w:rPr>
-        <w:t>deduce</w:t>
-      </w:r>
-      <w:proofErr w:type="spellEnd"/>
-      <w:r>
-        <w:rPr>
-          <w:b/>
-          <w:color w:val="002060"/>
-        </w:rPr>
-        <w:t xml:space="preserve"> from here </w:t>
-      </w:r>
-      <w:r>
-        <w:rPr>
-          <w:b/>
-          <w:color w:val="002060"/>
-        </w:rPr>
-        <w:t xml:space="preserve">that </w:t>
-      </w:r>
-      <w:r>
-        <w:rPr>
-          <w:b/>
-          <w:color w:val="002060"/>
-        </w:rPr>
-        <w:t>the correlation between age of the company and its ecology position is very low, so we can see, that the age of company does not play vital role in factors of ecology</w:t>
+        <w:t xml:space="preserve"> the age of company does not play vital role in factors of ecology</w:t>
       </w:r>
       <w:r>
         <w:rPr>
@@ -16693,7 +15230,6 @@
           <w:noProof/>
           <w:sz w:val="24"/>
           <w:szCs w:val="24"/>
-          <w:lang w:val="ru-RU" w:eastAsia="ru-RU"/>
         </w:rPr>
         <w:lastRenderedPageBreak/>
         <w:drawing>
@@ -16902,6 +15438,8 @@
         </w:rPr>
         <w:t>, which makes them 9 years old in 2024, representing a significant portion of the fleet.</w:t>
       </w:r>
+      <w:bookmarkStart w:id="0" w:name="_GoBack"/>
+      <w:bookmarkEnd w:id="0"/>
     </w:p>
     <w:p>
       <w:pPr>
@@ -17041,7 +15579,6 @@
       <w:r>
         <w:rPr>
           <w:noProof/>
-          <w:lang w:val="ru-RU" w:eastAsia="ru-RU"/>
           <w14:ligatures w14:val="standardContextual"/>
         </w:rPr>
         <w:lastRenderedPageBreak/>
@@ -17417,7 +15954,6 @@
                 <w:lang w:val="en-GB"/>
               </w:rPr>
             </w:pPr>
-            <w:proofErr w:type="spellStart"/>
             <w:r>
               <w:rPr>
                 <w:rFonts w:ascii="Times New Roman" w:eastAsia="Times New Roman" w:hAnsi="Times New Roman" w:cs="Times New Roman"/>
@@ -17425,9 +15961,8 @@
                 <w:szCs w:val="24"/>
                 <w:lang w:val="en-GB"/>
               </w:rPr>
-              <w:t>Superirority</w:t>
-            </w:r>
-            <w:proofErr w:type="spellEnd"/>
+              <w:t>Superiority</w:t>
+            </w:r>
           </w:p>
         </w:tc>
         <w:tc>
@@ -17807,7 +16342,7 @@
           <w:color w:val="002060"/>
           <w:sz w:val="24"/>
           <w:szCs w:val="24"/>
-          <w:lang w:val="en-GB"/>
+          <w:lang w:val="fr-CA"/>
         </w:rPr>
       </w:pPr>
       <w:r>
@@ -29113,7 +27648,7 @@
               <a:cs typeface="+mj-cs"/>
             </a:defRPr>
           </a:pPr>
-          <a:endParaRPr lang="ru-RU"/>
+          <a:endParaRPr lang="en-US"/>
         </a:p>
       </c:txPr>
     </c:title>
@@ -29540,7 +28075,7 @@
                     <a:cs typeface="+mn-cs"/>
                   </a:defRPr>
                 </a:pPr>
-                <a:endParaRPr lang="ru-RU"/>
+                <a:endParaRPr lang="en-US"/>
               </a:p>
             </c:txPr>
             <c:dLblPos val="outEnd"/>
@@ -29718,7 +28253,7 @@
               <a:cs typeface="+mn-cs"/>
             </a:defRPr>
           </a:pPr>
-          <a:endParaRPr lang="ru-RU"/>
+          <a:endParaRPr lang="en-US"/>
         </a:p>
       </c:txPr>
     </c:legend>
@@ -29756,7 +28291,7 @@
       <a:pPr>
         <a:defRPr/>
       </a:pPr>
-      <a:endParaRPr lang="ru-RU"/>
+      <a:endParaRPr lang="en-US"/>
     </a:p>
   </c:txPr>
   <c:externalData r:id="rId3">

</xml_diff>